<commit_message>
Got it mostly working
</commit_message>
<xml_diff>
--- a/Documentation/WORD/Instructions to create Visual Studio Templates.docx
+++ b/Documentation/WORD/Instructions to create Visual Studio Templates.docx
@@ -1,6 +1,6 @@
 
 <file path=word/document.xml><?xml version="1.0" encoding="utf-8"?>
-<w:document xmlns:wpc="http://schemas.microsoft.com/office/word/2010/wordprocessingCanvas" xmlns:cx="http://schemas.microsoft.com/office/drawing/2014/chartex" xmlns:cx1="http://schemas.microsoft.com/office/drawing/2015/9/8/chartex" xmlns:cx2="http://schemas.microsoft.com/office/drawing/2015/10/21/chartex" xmlns:cx3="http://schemas.microsoft.com/office/drawing/2016/5/9/chartex" xmlns:cx4="http://schemas.microsoft.com/office/drawing/2016/5/10/chartex" xmlns:cx5="http://schemas.microsoft.com/office/drawing/2016/5/11/chartex" xmlns:cx6="http://schemas.microsoft.com/office/drawing/2016/5/12/chartex" xmlns:cx7="http://schemas.microsoft.com/office/drawing/2016/5/13/chartex" xmlns:cx8="http://schemas.microsoft.com/office/drawing/2016/5/14/chartex" xmlns:mc="http://schemas.openxmlformats.org/markup-compatibility/2006" xmlns:aink="http://schemas.microsoft.com/office/drawing/2016/ink" xmlns:am3d="http://schemas.microsoft.com/office/drawing/2017/model3d" xmlns:o="urn:schemas-microsoft-com:office:office" xmlns:r="http://schemas.openxmlformats.org/officeDocument/2006/relationships" xmlns:m="http://schemas.openxmlformats.org/officeDocument/2006/math" xmlns:v="urn:schemas-microsoft-com:vml" xmlns:wp14="http://schemas.microsoft.com/office/word/2010/wordprocessingDrawing" xmlns:wp="http://schemas.openxmlformats.org/drawingml/2006/wordprocessingDrawing" xmlns:w10="urn:schemas-microsoft-com:office:word" xmlns:w="http://schemas.openxmlformats.org/wordprocessingml/2006/main" xmlns:w14="http://schemas.microsoft.com/office/word/2010/wordml" xmlns:w15="http://schemas.microsoft.com/office/word/2012/wordml" xmlns:w16cid="http://schemas.microsoft.com/office/word/2016/wordml/cid" xmlns:w16se="http://schemas.microsoft.com/office/word/2015/wordml/symex" xmlns:wpg="http://schemas.microsoft.com/office/word/2010/wordprocessingGroup" xmlns:wpi="http://schemas.microsoft.com/office/word/2010/wordprocessingInk" xmlns:wne="http://schemas.microsoft.com/office/word/2006/wordml" xmlns:wps="http://schemas.microsoft.com/office/word/2010/wordprocessingShape" mc:Ignorable="w14 w15 w16se w16cid wp14">
+<w:document xmlns:wpc="http://schemas.microsoft.com/office/word/2010/wordprocessingCanvas" xmlns:mc="http://schemas.openxmlformats.org/markup-compatibility/2006" xmlns:o="urn:schemas-microsoft-com:office:office" xmlns:r="http://schemas.openxmlformats.org/officeDocument/2006/relationships" xmlns:m="http://schemas.openxmlformats.org/officeDocument/2006/math" xmlns:v="urn:schemas-microsoft-com:vml" xmlns:wp14="http://schemas.microsoft.com/office/word/2010/wordprocessingDrawing" xmlns:wp="http://schemas.openxmlformats.org/drawingml/2006/wordprocessingDrawing" xmlns:w10="urn:schemas-microsoft-com:office:word" xmlns:w="http://schemas.openxmlformats.org/wordprocessingml/2006/main" xmlns:w14="http://schemas.microsoft.com/office/word/2010/wordml" xmlns:w15="http://schemas.microsoft.com/office/word/2012/wordml" xmlns:wpg="http://schemas.microsoft.com/office/word/2010/wordprocessingGroup" xmlns:wpi="http://schemas.microsoft.com/office/word/2010/wordprocessingInk" xmlns:wne="http://schemas.microsoft.com/office/word/2006/wordml" xmlns:wps="http://schemas.microsoft.com/office/word/2010/wordprocessingShape" mc:Ignorable="w14 w15 wp14">
   <w:body>
     <w:p>
       <w:pPr>
@@ -171,7 +171,7 @@
           <w:sz w:val="36"/>
           <w:szCs w:val="36"/>
         </w:rPr>
-        <w:t>July 30, 2019</w:t>
+        <w:t>October 25, 2019</w:t>
       </w:r>
       <w:r>
         <w:rPr>
@@ -270,7 +270,7 @@
             </w:rPr>
             <w:fldChar w:fldCharType="separate"/>
           </w:r>
-          <w:hyperlink w:anchor="_Toc512608293" w:history="1">
+          <w:hyperlink w:anchor="_Toc22904245" w:history="1">
             <w:r>
               <w:rPr>
                 <w:rStyle w:val="Hyperlink"/>
@@ -300,7 +300,7 @@
                 <w:noProof/>
                 <w:webHidden/>
               </w:rPr>
-              <w:instrText xml:space="preserve"> PAGEREF _Toc512608293 \h </w:instrText>
+              <w:instrText xml:space="preserve"> PAGEREF _Toc22904245 \h </w:instrText>
             </w:r>
             <w:r>
               <w:rPr>
@@ -342,7 +342,7 @@
               <w:noProof/>
             </w:rPr>
           </w:pPr>
-          <w:hyperlink w:anchor="_Toc512608294" w:history="1">
+          <w:hyperlink w:anchor="_Toc22904246" w:history="1">
             <w:r>
               <w:rPr>
                 <w:rStyle w:val="Hyperlink"/>
@@ -369,7 +369,7 @@
                 <w:noProof/>
                 <w:webHidden/>
               </w:rPr>
-              <w:instrText xml:space="preserve"> PAGEREF _Toc512608294 \h </w:instrText>
+              <w:instrText xml:space="preserve"> PAGEREF _Toc22904246 \h </w:instrText>
             </w:r>
             <w:r>
               <w:rPr>
@@ -411,7 +411,7 @@
               <w:noProof/>
             </w:rPr>
           </w:pPr>
-          <w:hyperlink w:anchor="_Toc512608295" w:history="1">
+          <w:hyperlink w:anchor="_Toc22904247" w:history="1">
             <w:r>
               <w:rPr>
                 <w:rStyle w:val="Hyperlink"/>
@@ -438,7 +438,7 @@
                 <w:noProof/>
                 <w:webHidden/>
               </w:rPr>
-              <w:instrText xml:space="preserve"> PAGEREF _Toc512608295 \h </w:instrText>
+              <w:instrText xml:space="preserve"> PAGEREF _Toc22904247 \h </w:instrText>
             </w:r>
             <w:r>
               <w:rPr>
@@ -476,10 +476,11 @@
               <w:tab w:val="right" w:leader="dot" w:pos="9350"/>
             </w:tabs>
             <w:rPr>
+              <w:rFonts w:eastAsiaTheme="minorEastAsia"/>
               <w:noProof/>
             </w:rPr>
           </w:pPr>
-          <w:hyperlink w:anchor="_Toc512608296" w:history="1">
+          <w:hyperlink w:anchor="_Toc22904248" w:history="1">
             <w:r>
               <w:rPr>
                 <w:rStyle w:val="Hyperlink"/>
@@ -506,7 +507,7 @@
                 <w:noProof/>
                 <w:webHidden/>
               </w:rPr>
-              <w:instrText xml:space="preserve"> PAGEREF _Toc512608296 \h </w:instrText>
+              <w:instrText xml:space="preserve"> PAGEREF _Toc22904248 \h </w:instrText>
             </w:r>
             <w:r>
               <w:rPr>
@@ -544,10 +545,11 @@
               <w:tab w:val="right" w:leader="dot" w:pos="9350"/>
             </w:tabs>
             <w:rPr>
+              <w:rFonts w:eastAsiaTheme="minorEastAsia"/>
               <w:noProof/>
             </w:rPr>
           </w:pPr>
-          <w:hyperlink w:anchor="_Toc512608297" w:history="1">
+          <w:hyperlink w:anchor="_Toc22904249" w:history="1">
             <w:r>
               <w:rPr>
                 <w:rStyle w:val="Hyperlink"/>
@@ -555,6 +557,8 @@
               </w:rPr>
               <w:t>Item Level Template Export</w:t>
             </w:r>
+            <w:bookmarkStart w:id="0" w:name="_GoBack"/>
+            <w:bookmarkEnd w:id="0"/>
             <w:r>
               <w:rPr>
                 <w:noProof/>
@@ -574,7 +578,7 @@
                 <w:noProof/>
                 <w:webHidden/>
               </w:rPr>
-              <w:instrText xml:space="preserve"> PAGEREF _Toc512608297 \h </w:instrText>
+              <w:instrText xml:space="preserve"> PAGEREF _Toc22904249 \h </w:instrText>
             </w:r>
             <w:r>
               <w:rPr>
@@ -612,10 +616,11 @@
               <w:tab w:val="right" w:leader="dot" w:pos="9350"/>
             </w:tabs>
             <w:rPr>
+              <w:rFonts w:eastAsiaTheme="minorEastAsia"/>
               <w:noProof/>
             </w:rPr>
           </w:pPr>
-          <w:hyperlink w:anchor="_Toc512608298" w:history="1">
+          <w:hyperlink w:anchor="_Toc22904250" w:history="1">
             <w:r>
               <w:rPr>
                 <w:rStyle w:val="Hyperlink"/>
@@ -642,7 +647,7 @@
                 <w:noProof/>
                 <w:webHidden/>
               </w:rPr>
-              <w:instrText xml:space="preserve"> PAGEREF _Toc512608298 \h </w:instrText>
+              <w:instrText xml:space="preserve"> PAGEREF _Toc22904250 \h </w:instrText>
             </w:r>
             <w:r>
               <w:rPr>
@@ -684,7 +689,7 @@
               <w:noProof/>
             </w:rPr>
           </w:pPr>
-          <w:hyperlink w:anchor="_Toc512608299" w:history="1">
+          <w:hyperlink w:anchor="_Toc22904251" w:history="1">
             <w:r>
               <w:rPr>
                 <w:rStyle w:val="Hyperlink"/>
@@ -711,7 +716,7 @@
                 <w:noProof/>
                 <w:webHidden/>
               </w:rPr>
-              <w:instrText xml:space="preserve"> PAGEREF _Toc512608299 \h </w:instrText>
+              <w:instrText xml:space="preserve"> PAGEREF _Toc22904251 \h </w:instrText>
             </w:r>
             <w:r>
               <w:rPr>
@@ -731,7 +736,7 @@
                 <w:noProof/>
                 <w:webHidden/>
               </w:rPr>
-              <w:t>1</w:t>
+              <w:t>17</w:t>
             </w:r>
             <w:r>
               <w:rPr>
@@ -741,12 +746,75 @@
               <w:fldChar w:fldCharType="end"/>
             </w:r>
           </w:hyperlink>
-          <w:r>
+        </w:p>
+        <w:p>
+          <w:pPr>
+            <w:pStyle w:val="TOC2"/>
+            <w:tabs>
+              <w:tab w:val="right" w:leader="dot" w:pos="9350"/>
+            </w:tabs>
             <w:rPr>
+              <w:rFonts w:eastAsiaTheme="minorEastAsia"/>
               <w:noProof/>
             </w:rPr>
-            <w:t>7</w:t>
-          </w:r>
+          </w:pPr>
+          <w:hyperlink w:anchor="_Toc22904252" w:history="1">
+            <w:r>
+              <w:rPr>
+                <w:rStyle w:val="Hyperlink"/>
+                <w:noProof/>
+              </w:rPr>
+              <w:t>Kepler Template Notes</w:t>
+            </w:r>
+            <w:r>
+              <w:rPr>
+                <w:noProof/>
+                <w:webHidden/>
+              </w:rPr>
+              <w:tab/>
+            </w:r>
+            <w:r>
+              <w:rPr>
+                <w:noProof/>
+                <w:webHidden/>
+              </w:rPr>
+              <w:fldChar w:fldCharType="begin"/>
+            </w:r>
+            <w:r>
+              <w:rPr>
+                <w:noProof/>
+                <w:webHidden/>
+              </w:rPr>
+              <w:instrText xml:space="preserve"> PAGEREF _Toc22904252 \h </w:instrText>
+            </w:r>
+            <w:r>
+              <w:rPr>
+                <w:noProof/>
+                <w:webHidden/>
+              </w:rPr>
+            </w:r>
+            <w:r>
+              <w:rPr>
+                <w:noProof/>
+                <w:webHidden/>
+              </w:rPr>
+              <w:fldChar w:fldCharType="separate"/>
+            </w:r>
+            <w:r>
+              <w:rPr>
+                <w:noProof/>
+                <w:webHidden/>
+              </w:rPr>
+              <w:t>17</w:t>
+            </w:r>
+            <w:r>
+              <w:rPr>
+                <w:noProof/>
+                <w:webHidden/>
+              </w:rPr>
+              <w:fldChar w:fldCharType="end"/>
+            </w:r>
+          </w:hyperlink>
         </w:p>
         <w:p>
           <w:pPr>
@@ -792,7 +860,7 @@
           <w:u w:val="single"/>
         </w:rPr>
       </w:pPr>
-      <w:bookmarkStart w:id="0" w:name="_Toc512608293"/>
+      <w:bookmarkStart w:id="1" w:name="_Toc22904245"/>
       <w:r>
         <w:rPr>
           <w:rFonts w:ascii="Verdana" w:hAnsi="Verdana"/>
@@ -804,7 +872,7 @@
         <w:lastRenderedPageBreak/>
         <w:t>Instructions</w:t>
       </w:r>
-      <w:bookmarkEnd w:id="0"/>
+      <w:bookmarkEnd w:id="1"/>
     </w:p>
     <w:p/>
     <w:p>
@@ -814,14 +882,14 @@
           <w:u w:val="single"/>
         </w:rPr>
       </w:pPr>
-      <w:bookmarkStart w:id="1" w:name="_Toc512608294"/>
+      <w:bookmarkStart w:id="2" w:name="_Toc22904246"/>
       <w:r>
         <w:rPr>
           <w:u w:val="single"/>
         </w:rPr>
         <w:t>Update Templates</w:t>
       </w:r>
-      <w:bookmarkEnd w:id="1"/>
+      <w:bookmarkEnd w:id="2"/>
     </w:p>
     <w:p>
       <w:pPr>
@@ -1293,23 +1361,7 @@
           <w:rFonts w:ascii="Verdana" w:hAnsi="Verdana"/>
           <w:color w:val="000000" w:themeColor="text1"/>
         </w:rPr>
-        <w:t xml:space="preserve">(RSAPI, </w:t>
-      </w:r>
-      <w:proofErr w:type="spellStart"/>
-      <w:r>
-        <w:rPr>
-          <w:rFonts w:ascii="Verdana" w:hAnsi="Verdana"/>
-          <w:color w:val="000000" w:themeColor="text1"/>
-        </w:rPr>
-        <w:t>ObjectManager</w:t>
-      </w:r>
-      <w:proofErr w:type="spellEnd"/>
-      <w:r>
-        <w:rPr>
-          <w:rFonts w:ascii="Verdana" w:hAnsi="Verdana"/>
-          <w:color w:val="000000" w:themeColor="text1"/>
-        </w:rPr>
-        <w:t xml:space="preserve"> API</w:t>
+        <w:t>(RSAPI, ObjectManager API</w:t>
       </w:r>
       <w:r>
         <w:rPr>
@@ -1582,11 +1634,11 @@
       <w:pPr>
         <w:pStyle w:val="Heading2"/>
       </w:pPr>
-      <w:bookmarkStart w:id="2" w:name="_Toc512608295"/>
+      <w:bookmarkStart w:id="3" w:name="_Toc22904247"/>
       <w:r>
         <w:t>Export Templates</w:t>
       </w:r>
-      <w:bookmarkEnd w:id="2"/>
+      <w:bookmarkEnd w:id="3"/>
     </w:p>
     <w:p/>
     <w:p>
@@ -1596,11 +1648,11 @@
           <w:rFonts w:eastAsiaTheme="minorHAnsi"/>
         </w:rPr>
       </w:pPr>
-      <w:bookmarkStart w:id="3" w:name="_Toc512608296"/>
+      <w:bookmarkStart w:id="4" w:name="_Toc22904248"/>
       <w:r>
         <w:t>Project Level Template Export</w:t>
       </w:r>
-      <w:bookmarkEnd w:id="3"/>
+      <w:bookmarkEnd w:id="4"/>
     </w:p>
     <w:p>
       <w:pPr>
@@ -1839,23 +1891,7 @@
           <w:rFonts w:ascii="Verdana" w:hAnsi="Verdana"/>
           <w:color w:val="000000" w:themeColor="text1"/>
         </w:rPr>
-        <w:t xml:space="preserve"> Provide a template name, short </w:t>
-      </w:r>
-      <w:proofErr w:type="gramStart"/>
-      <w:r>
-        <w:rPr>
-          <w:rFonts w:ascii="Verdana" w:hAnsi="Verdana"/>
-          <w:color w:val="000000" w:themeColor="text1"/>
-        </w:rPr>
-        <w:t>spell checked</w:t>
-      </w:r>
-      <w:proofErr w:type="gramEnd"/>
-      <w:r>
-        <w:rPr>
-          <w:rFonts w:ascii="Verdana" w:hAnsi="Verdana"/>
-          <w:color w:val="000000" w:themeColor="text1"/>
-        </w:rPr>
-        <w:t xml:space="preserve"> description, Icon image</w:t>
+        <w:t xml:space="preserve"> Provide a template name, short spell checked description, Icon image</w:t>
       </w:r>
       <w:r>
         <w:rPr>
@@ -1992,18 +2028,8 @@
           <w:b/>
           <w:color w:val="000000" w:themeColor="text1"/>
         </w:rPr>
-        <w:t xml:space="preserve">Relativity </w:t>
-      </w:r>
-      <w:proofErr w:type="spellStart"/>
-      <w:r>
-        <w:rPr>
-          <w:rFonts w:ascii="Verdana" w:hAnsi="Verdana"/>
-          <w:b/>
-          <w:color w:val="000000" w:themeColor="text1"/>
-        </w:rPr>
-        <w:t>Agent.cs</w:t>
-      </w:r>
-      <w:proofErr w:type="spellEnd"/>
+        <w:t>Relativity Agent.cs</w:t>
+      </w:r>
       <w:r>
         <w:rPr>
           <w:rFonts w:ascii="Verdana" w:hAnsi="Verdana"/>
@@ -2074,18 +2100,8 @@
           <w:b/>
           <w:color w:val="000000" w:themeColor="text1"/>
         </w:rPr>
-        <w:t>.</w:t>
-      </w:r>
-      <w:proofErr w:type="spellStart"/>
-      <w:r>
-        <w:rPr>
-          <w:rFonts w:ascii="Verdana" w:hAnsi="Verdana"/>
-          <w:b/>
-          <w:color w:val="000000" w:themeColor="text1"/>
-        </w:rPr>
-        <w:t>csproj</w:t>
-      </w:r>
-      <w:proofErr w:type="spellEnd"/>
+        <w:t>.csproj</w:t>
+      </w:r>
       <w:r>
         <w:rPr>
           <w:rFonts w:ascii="Verdana" w:hAnsi="Verdana"/>
@@ -2190,7 +2206,6 @@
           <w:color w:val="000000" w:themeColor="text1"/>
         </w:rPr>
       </w:pPr>
-      <w:proofErr w:type="spellStart"/>
       <w:r>
         <w:rPr>
           <w:rFonts w:ascii="Verdana" w:hAnsi="Verdana"/>
@@ -2198,7 +2213,6 @@
         </w:rPr>
         <w:t>Guid</w:t>
       </w:r>
-      <w:proofErr w:type="spellEnd"/>
     </w:p>
     <w:p>
       <w:pPr>
@@ -2227,93 +2241,59 @@
           <w:rFonts w:ascii="Verdana" w:hAnsi="Verdana"/>
           <w:color w:val="70AD47" w:themeColor="accent6"/>
         </w:rPr>
-        <w:t>[</w:t>
-      </w:r>
-      <w:proofErr w:type="gramStart"/>
-      <w:r>
+        <w:t>[System.Runtime.InteropServices.Guid("E19FE53D-1611-4972-ADFD-F237AE20BEC9")]</w:t>
+      </w:r>
+    </w:p>
+    <w:p>
+      <w:pPr>
+        <w:rPr>
+          <w:rFonts w:ascii="Verdana" w:hAnsi="Verdana"/>
+          <w:color w:val="000000" w:themeColor="text1"/>
+        </w:rPr>
+      </w:pPr>
+    </w:p>
+    <w:p>
+      <w:pPr>
+        <w:rPr>
+          <w:rFonts w:ascii="Verdana" w:hAnsi="Verdana"/>
+          <w:color w:val="000000" w:themeColor="text1"/>
+        </w:rPr>
+      </w:pPr>
+      <w:r>
+        <w:rPr>
+          <w:rFonts w:ascii="Verdana" w:hAnsi="Verdana"/>
+          <w:color w:val="000000" w:themeColor="text1"/>
+        </w:rPr>
+        <w:t>Replac</w:t>
+      </w:r>
+      <w:r>
+        <w:rPr>
+          <w:rFonts w:ascii="Verdana" w:hAnsi="Verdana"/>
+          <w:color w:val="000000" w:themeColor="text1"/>
+        </w:rPr>
+        <w:t>e</w:t>
+      </w:r>
+      <w:r>
+        <w:rPr>
+          <w:rFonts w:ascii="Verdana" w:hAnsi="Verdana"/>
+          <w:color w:val="000000" w:themeColor="text1"/>
+        </w:rPr>
+        <w:t>ment:</w:t>
+      </w:r>
+    </w:p>
+    <w:p>
+      <w:pPr>
         <w:rPr>
           <w:rFonts w:ascii="Verdana" w:hAnsi="Verdana"/>
           <w:color w:val="70AD47" w:themeColor="accent6"/>
         </w:rPr>
-        <w:t>System.Runtime.InteropServices.Guid</w:t>
-      </w:r>
-      <w:proofErr w:type="gramEnd"/>
+      </w:pPr>
       <w:r>
         <w:rPr>
           <w:rFonts w:ascii="Verdana" w:hAnsi="Verdana"/>
           <w:color w:val="70AD47" w:themeColor="accent6"/>
         </w:rPr>
-        <w:t>("E19FE53D-1611-4972-ADFD-F237AE20BEC9")]</w:t>
-      </w:r>
-    </w:p>
-    <w:p>
-      <w:pPr>
-        <w:rPr>
-          <w:rFonts w:ascii="Verdana" w:hAnsi="Verdana"/>
-          <w:color w:val="000000" w:themeColor="text1"/>
-        </w:rPr>
-      </w:pPr>
-    </w:p>
-    <w:p>
-      <w:pPr>
-        <w:rPr>
-          <w:rFonts w:ascii="Verdana" w:hAnsi="Verdana"/>
-          <w:color w:val="000000" w:themeColor="text1"/>
-        </w:rPr>
-      </w:pPr>
-      <w:r>
-        <w:rPr>
-          <w:rFonts w:ascii="Verdana" w:hAnsi="Verdana"/>
-          <w:color w:val="000000" w:themeColor="text1"/>
-        </w:rPr>
-        <w:t>Replac</w:t>
-      </w:r>
-      <w:r>
-        <w:rPr>
-          <w:rFonts w:ascii="Verdana" w:hAnsi="Verdana"/>
-          <w:color w:val="000000" w:themeColor="text1"/>
-        </w:rPr>
-        <w:t>e</w:t>
-      </w:r>
-      <w:r>
-        <w:rPr>
-          <w:rFonts w:ascii="Verdana" w:hAnsi="Verdana"/>
-          <w:color w:val="000000" w:themeColor="text1"/>
-        </w:rPr>
-        <w:t>ment:</w:t>
-      </w:r>
-    </w:p>
-    <w:p>
-      <w:pPr>
-        <w:rPr>
-          <w:rFonts w:ascii="Verdana" w:hAnsi="Verdana"/>
-          <w:color w:val="70AD47" w:themeColor="accent6"/>
-        </w:rPr>
-      </w:pPr>
-      <w:r>
-        <w:rPr>
-          <w:rFonts w:ascii="Verdana" w:hAnsi="Verdana"/>
-          <w:color w:val="70AD47" w:themeColor="accent6"/>
-        </w:rPr>
-        <w:t>[</w:t>
-      </w:r>
-      <w:proofErr w:type="spellStart"/>
-      <w:proofErr w:type="gramStart"/>
-      <w:r>
-        <w:rPr>
-          <w:rFonts w:ascii="Verdana" w:hAnsi="Verdana"/>
-          <w:color w:val="70AD47" w:themeColor="accent6"/>
-        </w:rPr>
-        <w:t>System.Runtime.InteropServices.Guid</w:t>
-      </w:r>
-      <w:proofErr w:type="spellEnd"/>
-      <w:proofErr w:type="gramEnd"/>
-      <w:r>
-        <w:rPr>
-          <w:rFonts w:ascii="Verdana" w:hAnsi="Verdana"/>
-          <w:color w:val="70AD47" w:themeColor="accent6"/>
-        </w:rPr>
-        <w:t>("$guid1$")]</w:t>
+        <w:t>[System.Runtime.InteropServices.Guid("$guid1$")]</w:t>
       </w:r>
     </w:p>
     <w:p>
@@ -2364,114 +2344,46 @@
           <w:rFonts w:ascii="Verdana" w:hAnsi="Verdana"/>
           <w:color w:val="70AD47" w:themeColor="accent6"/>
         </w:rPr>
-        <w:t xml:space="preserve">public class </w:t>
-      </w:r>
-      <w:proofErr w:type="spellStart"/>
-      <w:proofErr w:type="gramStart"/>
-      <w:r>
+        <w:t>public class RelativityAgent : AgentBase</w:t>
+      </w:r>
+    </w:p>
+    <w:p>
+      <w:pPr>
+        <w:rPr>
+          <w:rFonts w:ascii="Verdana" w:hAnsi="Verdana"/>
+          <w:color w:val="000000" w:themeColor="text1"/>
+        </w:rPr>
+      </w:pPr>
+    </w:p>
+    <w:p>
+      <w:pPr>
+        <w:rPr>
+          <w:rFonts w:ascii="Verdana" w:hAnsi="Verdana"/>
+          <w:color w:val="000000" w:themeColor="text1"/>
+        </w:rPr>
+      </w:pPr>
+      <w:r>
+        <w:rPr>
+          <w:rFonts w:ascii="Verdana" w:hAnsi="Verdana"/>
+          <w:color w:val="000000" w:themeColor="text1"/>
+        </w:rPr>
+        <w:t>Replacement:</w:t>
+      </w:r>
+    </w:p>
+    <w:p>
+      <w:pPr>
         <w:rPr>
           <w:rFonts w:ascii="Verdana" w:hAnsi="Verdana"/>
           <w:color w:val="70AD47" w:themeColor="accent6"/>
         </w:rPr>
-        <w:t>RelativityAgent</w:t>
-      </w:r>
-      <w:proofErr w:type="spellEnd"/>
+      </w:pPr>
       <w:r>
         <w:rPr>
           <w:rFonts w:ascii="Verdana" w:hAnsi="Verdana"/>
           <w:color w:val="70AD47" w:themeColor="accent6"/>
         </w:rPr>
-        <w:t xml:space="preserve"> :</w:t>
-      </w:r>
-      <w:proofErr w:type="gramEnd"/>
-      <w:r>
-        <w:rPr>
-          <w:rFonts w:ascii="Verdana" w:hAnsi="Verdana"/>
-          <w:color w:val="70AD47" w:themeColor="accent6"/>
-        </w:rPr>
-        <w:t xml:space="preserve"> </w:t>
-      </w:r>
-      <w:proofErr w:type="spellStart"/>
-      <w:r>
-        <w:rPr>
-          <w:rFonts w:ascii="Verdana" w:hAnsi="Verdana"/>
-          <w:color w:val="70AD47" w:themeColor="accent6"/>
-        </w:rPr>
-        <w:t>AgentBase</w:t>
-      </w:r>
-      <w:proofErr w:type="spellEnd"/>
-    </w:p>
-    <w:p>
-      <w:pPr>
-        <w:rPr>
-          <w:rFonts w:ascii="Verdana" w:hAnsi="Verdana"/>
-          <w:color w:val="000000" w:themeColor="text1"/>
-        </w:rPr>
-      </w:pPr>
-    </w:p>
-    <w:p>
-      <w:pPr>
-        <w:rPr>
-          <w:rFonts w:ascii="Verdana" w:hAnsi="Verdana"/>
-          <w:color w:val="000000" w:themeColor="text1"/>
-        </w:rPr>
-      </w:pPr>
-      <w:r>
-        <w:rPr>
-          <w:rFonts w:ascii="Verdana" w:hAnsi="Verdana"/>
-          <w:color w:val="000000" w:themeColor="text1"/>
-        </w:rPr>
-        <w:t>Replacement:</w:t>
-      </w:r>
-    </w:p>
-    <w:p>
-      <w:pPr>
-        <w:rPr>
-          <w:rFonts w:ascii="Verdana" w:hAnsi="Verdana"/>
-          <w:color w:val="70AD47" w:themeColor="accent6"/>
-        </w:rPr>
-      </w:pPr>
-      <w:r>
-        <w:rPr>
-          <w:rFonts w:ascii="Verdana" w:hAnsi="Verdana"/>
-          <w:color w:val="70AD47" w:themeColor="accent6"/>
-        </w:rPr>
-        <w:t>public class $</w:t>
-      </w:r>
-      <w:proofErr w:type="spellStart"/>
-      <w:r>
-        <w:rPr>
-          <w:rFonts w:ascii="Verdana" w:hAnsi="Verdana"/>
-          <w:color w:val="70AD47" w:themeColor="accent6"/>
-        </w:rPr>
-        <w:t>safeitemname</w:t>
-      </w:r>
-      <w:proofErr w:type="spellEnd"/>
-      <w:proofErr w:type="gramStart"/>
-      <w:r>
-        <w:rPr>
-          <w:rFonts w:ascii="Verdana" w:hAnsi="Verdana"/>
-          <w:color w:val="70AD47" w:themeColor="accent6"/>
-        </w:rPr>
-        <w:t>$ :</w:t>
-      </w:r>
-      <w:proofErr w:type="gramEnd"/>
-      <w:r>
-        <w:rPr>
-          <w:rFonts w:ascii="Verdana" w:hAnsi="Verdana"/>
-          <w:color w:val="70AD47" w:themeColor="accent6"/>
-        </w:rPr>
-        <w:t xml:space="preserve"> </w:t>
-      </w:r>
-      <w:proofErr w:type="spellStart"/>
-      <w:r>
-        <w:rPr>
-          <w:rFonts w:ascii="Verdana" w:hAnsi="Verdana"/>
-          <w:color w:val="70AD47" w:themeColor="accent6"/>
-        </w:rPr>
-        <w:t>AgentBase</w:t>
-      </w:r>
-      <w:proofErr w:type="spellEnd"/>
+        <w:t>public class $safeitemname$ : AgentBase</w:t>
+      </w:r>
     </w:p>
     <w:p>
       <w:pPr>
@@ -2565,7 +2477,6 @@
         </w:rPr>
         <w:t xml:space="preserve">the </w:t>
       </w:r>
-      <w:proofErr w:type="spellStart"/>
       <w:r>
         <w:rPr>
           <w:rFonts w:ascii="Verdana" w:hAnsi="Verdana"/>
@@ -2574,7 +2485,6 @@
         </w:rPr>
         <w:t>MyTemplate.vstemplate</w:t>
       </w:r>
-      <w:proofErr w:type="spellEnd"/>
       <w:r>
         <w:rPr>
           <w:rFonts w:ascii="Verdana" w:hAnsi="Verdana"/>
@@ -2600,39 +2510,7 @@
           <w:rFonts w:ascii="Verdana" w:hAnsi="Verdana"/>
           <w:color w:val="000000" w:themeColor="text1"/>
         </w:rPr>
-        <w:t xml:space="preserve">Add the following code to the </w:t>
-      </w:r>
-      <w:proofErr w:type="spellStart"/>
-      <w:r>
-        <w:rPr>
-          <w:rFonts w:ascii="Verdana" w:hAnsi="Verdana"/>
-          <w:color w:val="000000" w:themeColor="text1"/>
-        </w:rPr>
-        <w:t>vstemplate</w:t>
-      </w:r>
-      <w:proofErr w:type="spellEnd"/>
-      <w:r>
-        <w:rPr>
-          <w:rFonts w:ascii="Verdana" w:hAnsi="Verdana"/>
-          <w:color w:val="000000" w:themeColor="text1"/>
-        </w:rPr>
-        <w:t xml:space="preserve"> file after the &lt;</w:t>
-      </w:r>
-      <w:proofErr w:type="spellStart"/>
-      <w:r>
-        <w:rPr>
-          <w:rFonts w:ascii="Verdana" w:hAnsi="Verdana"/>
-          <w:color w:val="000000" w:themeColor="text1"/>
-        </w:rPr>
-        <w:t>TemplateContent</w:t>
-      </w:r>
-      <w:proofErr w:type="spellEnd"/>
-      <w:r>
-        <w:rPr>
-          <w:rFonts w:ascii="Verdana" w:hAnsi="Verdana"/>
-          <w:color w:val="000000" w:themeColor="text1"/>
-        </w:rPr>
-        <w:t>&gt; tag.</w:t>
+        <w:t>Add the following code to the vstemplate file after the &lt;TemplateContent&gt; tag.</w:t>
       </w:r>
     </w:p>
     <w:p>
@@ -2647,23 +2525,22 @@
           <w:rFonts w:ascii="Verdana" w:hAnsi="Verdana"/>
           <w:color w:val="70AD47" w:themeColor="accent6"/>
         </w:rPr>
-        <w:t>&lt;</w:t>
-      </w:r>
-      <w:proofErr w:type="spellStart"/>
-      <w:r>
+        <w:t>&lt;WizardExtension&gt;</w:t>
+      </w:r>
+    </w:p>
+    <w:p>
+      <w:pPr>
         <w:rPr>
           <w:rFonts w:ascii="Verdana" w:hAnsi="Verdana"/>
           <w:color w:val="70AD47" w:themeColor="accent6"/>
         </w:rPr>
-        <w:t>WizardExtension</w:t>
-      </w:r>
-      <w:proofErr w:type="spellEnd"/>
+      </w:pPr>
       <w:r>
         <w:rPr>
           <w:rFonts w:ascii="Verdana" w:hAnsi="Verdana"/>
           <w:color w:val="70AD47" w:themeColor="accent6"/>
         </w:rPr>
-        <w:t>&gt;</w:t>
+        <w:t xml:space="preserve">    &lt;Assembly&gt;NuGet.VisualStudio.Interop, Version=1.0.0.0, Culture=neutral, PublicKeyToken=b03f5f7f11d50a3a&lt;/Assembly&gt;</w:t>
       </w:r>
     </w:p>
     <w:p>
@@ -2678,151 +2555,22 @@
           <w:rFonts w:ascii="Verdana" w:hAnsi="Verdana"/>
           <w:color w:val="70AD47" w:themeColor="accent6"/>
         </w:rPr>
-        <w:t xml:space="preserve">    </w:t>
-      </w:r>
-      <w:proofErr w:type="gramStart"/>
-      <w:r>
+        <w:t xml:space="preserve">    &lt;FullClassName&gt;NuGet.VisualStudio.TemplateWizard&lt;/FullClassName&gt;</w:t>
+      </w:r>
+    </w:p>
+    <w:p>
+      <w:pPr>
         <w:rPr>
           <w:rFonts w:ascii="Verdana" w:hAnsi="Verdana"/>
           <w:color w:val="70AD47" w:themeColor="accent6"/>
         </w:rPr>
-        <w:t>&lt;Assembly&gt;</w:t>
-      </w:r>
-      <w:proofErr w:type="spellStart"/>
+      </w:pPr>
       <w:r>
         <w:rPr>
           <w:rFonts w:ascii="Verdana" w:hAnsi="Verdana"/>
           <w:color w:val="70AD47" w:themeColor="accent6"/>
         </w:rPr>
-        <w:t>NuGet.VisualStudio.Interop</w:t>
-      </w:r>
-      <w:proofErr w:type="spellEnd"/>
-      <w:proofErr w:type="gramEnd"/>
-      <w:r>
-        <w:rPr>
-          <w:rFonts w:ascii="Verdana" w:hAnsi="Verdana"/>
-          <w:color w:val="70AD47" w:themeColor="accent6"/>
-        </w:rPr>
-        <w:t xml:space="preserve">, Version=1.0.0.0, Culture=neutral, </w:t>
-      </w:r>
-      <w:proofErr w:type="spellStart"/>
-      <w:r>
-        <w:rPr>
-          <w:rFonts w:ascii="Verdana" w:hAnsi="Verdana"/>
-          <w:color w:val="70AD47" w:themeColor="accent6"/>
-        </w:rPr>
-        <w:t>PublicKeyToken</w:t>
-      </w:r>
-      <w:proofErr w:type="spellEnd"/>
-      <w:r>
-        <w:rPr>
-          <w:rFonts w:ascii="Verdana" w:hAnsi="Verdana"/>
-          <w:color w:val="70AD47" w:themeColor="accent6"/>
-        </w:rPr>
-        <w:t>=b03f5f7f11d50a3a&lt;/Assembly&gt;</w:t>
-      </w:r>
-    </w:p>
-    <w:p>
-      <w:pPr>
-        <w:rPr>
-          <w:rFonts w:ascii="Verdana" w:hAnsi="Verdana"/>
-          <w:color w:val="70AD47" w:themeColor="accent6"/>
-        </w:rPr>
-      </w:pPr>
-      <w:r>
-        <w:rPr>
-          <w:rFonts w:ascii="Verdana" w:hAnsi="Verdana"/>
-          <w:color w:val="70AD47" w:themeColor="accent6"/>
-        </w:rPr>
-        <w:t xml:space="preserve">    </w:t>
-      </w:r>
-      <w:proofErr w:type="gramStart"/>
-      <w:r>
-        <w:rPr>
-          <w:rFonts w:ascii="Verdana" w:hAnsi="Verdana"/>
-          <w:color w:val="70AD47" w:themeColor="accent6"/>
-        </w:rPr>
-        <w:t>&lt;</w:t>
-      </w:r>
-      <w:proofErr w:type="spellStart"/>
-      <w:r>
-        <w:rPr>
-          <w:rFonts w:ascii="Verdana" w:hAnsi="Verdana"/>
-          <w:color w:val="70AD47" w:themeColor="accent6"/>
-        </w:rPr>
-        <w:t>FullClassName</w:t>
-      </w:r>
-      <w:proofErr w:type="spellEnd"/>
-      <w:r>
-        <w:rPr>
-          <w:rFonts w:ascii="Verdana" w:hAnsi="Verdana"/>
-          <w:color w:val="70AD47" w:themeColor="accent6"/>
-        </w:rPr>
-        <w:t>&gt;</w:t>
-      </w:r>
-      <w:proofErr w:type="spellStart"/>
-      <w:r>
-        <w:rPr>
-          <w:rFonts w:ascii="Verdana" w:hAnsi="Verdana"/>
-          <w:color w:val="70AD47" w:themeColor="accent6"/>
-        </w:rPr>
-        <w:t>NuGet.VisualStudio.TemplateWizard</w:t>
-      </w:r>
-      <w:proofErr w:type="spellEnd"/>
-      <w:proofErr w:type="gramEnd"/>
-      <w:r>
-        <w:rPr>
-          <w:rFonts w:ascii="Verdana" w:hAnsi="Verdana"/>
-          <w:color w:val="70AD47" w:themeColor="accent6"/>
-        </w:rPr>
-        <w:t>&lt;/</w:t>
-      </w:r>
-      <w:proofErr w:type="spellStart"/>
-      <w:r>
-        <w:rPr>
-          <w:rFonts w:ascii="Verdana" w:hAnsi="Verdana"/>
-          <w:color w:val="70AD47" w:themeColor="accent6"/>
-        </w:rPr>
-        <w:t>FullClassName</w:t>
-      </w:r>
-      <w:proofErr w:type="spellEnd"/>
-      <w:r>
-        <w:rPr>
-          <w:rFonts w:ascii="Verdana" w:hAnsi="Verdana"/>
-          <w:color w:val="70AD47" w:themeColor="accent6"/>
-        </w:rPr>
-        <w:t>&gt;</w:t>
-      </w:r>
-    </w:p>
-    <w:p>
-      <w:pPr>
-        <w:rPr>
-          <w:rFonts w:ascii="Verdana" w:hAnsi="Verdana"/>
-          <w:color w:val="70AD47" w:themeColor="accent6"/>
-        </w:rPr>
-      </w:pPr>
-      <w:r>
-        <w:rPr>
-          <w:rFonts w:ascii="Verdana" w:hAnsi="Verdana"/>
-          <w:color w:val="70AD47" w:themeColor="accent6"/>
-        </w:rPr>
-        <w:t xml:space="preserve">  &lt;/</w:t>
-      </w:r>
-      <w:proofErr w:type="spellStart"/>
-      <w:r>
-        <w:rPr>
-          <w:rFonts w:ascii="Verdana" w:hAnsi="Verdana"/>
-          <w:color w:val="70AD47" w:themeColor="accent6"/>
-        </w:rPr>
-        <w:t>WizardExtension</w:t>
-      </w:r>
-      <w:proofErr w:type="spellEnd"/>
-      <w:r>
-        <w:rPr>
-          <w:rFonts w:ascii="Verdana" w:hAnsi="Verdana"/>
-          <w:color w:val="70AD47" w:themeColor="accent6"/>
-        </w:rPr>
-        <w:t>&gt;</w:t>
+        <w:t xml:space="preserve">  &lt;/WizardExtension&gt;</w:t>
       </w:r>
     </w:p>
     <w:p>
@@ -2909,25 +2657,8 @@
           <w:rFonts w:ascii="Verdana" w:hAnsi="Verdana"/>
           <w:color w:val="000000" w:themeColor="text1"/>
         </w:rPr>
-        <w:t xml:space="preserve"> Add the following code to the </w:t>
-      </w:r>
-      <w:proofErr w:type="spellStart"/>
-      <w:r>
-        <w:rPr>
-          <w:rFonts w:ascii="Verdana" w:hAnsi="Verdana"/>
-          <w:color w:val="000000" w:themeColor="text1"/>
-        </w:rPr>
-        <w:t>vstemplate</w:t>
-      </w:r>
-      <w:proofErr w:type="spellEnd"/>
-      <w:r>
-        <w:rPr>
-          <w:rFonts w:ascii="Verdana" w:hAnsi="Verdana"/>
-          <w:color w:val="000000" w:themeColor="text1"/>
-        </w:rPr>
-        <w:t xml:space="preserve"> file after the &lt;</w:t>
-      </w:r>
-      <w:proofErr w:type="spellStart"/>
+        <w:t xml:space="preserve"> Add the following code to the vstemplate file after the &lt;</w:t>
+      </w:r>
       <w:r>
         <w:rPr>
           <w:rFonts w:ascii="Verdana" w:hAnsi="Verdana"/>
@@ -2935,7 +2666,6 @@
         </w:rPr>
         <w:t>WizardExtension</w:t>
       </w:r>
-      <w:proofErr w:type="spellEnd"/>
       <w:r>
         <w:rPr>
           <w:rFonts w:ascii="Verdana" w:hAnsi="Verdana"/>
@@ -2956,23 +2686,7 @@
           <w:rFonts w:ascii="Verdana" w:hAnsi="Verdana"/>
           <w:color w:val="70AD47" w:themeColor="accent6"/>
         </w:rPr>
-        <w:t>&lt;</w:t>
-      </w:r>
-      <w:proofErr w:type="spellStart"/>
-      <w:r>
-        <w:rPr>
-          <w:rFonts w:ascii="Verdana" w:hAnsi="Verdana"/>
-          <w:color w:val="70AD47" w:themeColor="accent6"/>
-        </w:rPr>
-        <w:t>WizardData</w:t>
-      </w:r>
-      <w:proofErr w:type="spellEnd"/>
-      <w:r>
-        <w:rPr>
-          <w:rFonts w:ascii="Verdana" w:hAnsi="Verdana"/>
-          <w:color w:val="70AD47" w:themeColor="accent6"/>
-        </w:rPr>
-        <w:t>&gt;</w:t>
+        <w:t>&lt;WizardData&gt;</w:t>
       </w:r>
     </w:p>
     <w:p>
@@ -3026,23 +2740,7 @@
           <w:rFonts w:ascii="Verdana" w:hAnsi="Verdana"/>
           <w:color w:val="70AD47" w:themeColor="accent6"/>
         </w:rPr>
-        <w:t xml:space="preserve">  &lt;/</w:t>
-      </w:r>
-      <w:proofErr w:type="spellStart"/>
-      <w:r>
-        <w:rPr>
-          <w:rFonts w:ascii="Verdana" w:hAnsi="Verdana"/>
-          <w:color w:val="70AD47" w:themeColor="accent6"/>
-        </w:rPr>
-        <w:t>WizardData</w:t>
-      </w:r>
-      <w:proofErr w:type="spellEnd"/>
-      <w:r>
-        <w:rPr>
-          <w:rFonts w:ascii="Verdana" w:hAnsi="Verdana"/>
-          <w:color w:val="70AD47" w:themeColor="accent6"/>
-        </w:rPr>
-        <w:t>&gt;</w:t>
+        <w:t xml:space="preserve">  &lt;/WizardData&gt;</w:t>
       </w:r>
     </w:p>
     <w:p>
@@ -3149,23 +2847,7 @@
           <w:rFonts w:ascii="Verdana" w:hAnsi="Verdana"/>
           <w:color w:val="000000" w:themeColor="text1"/>
         </w:rPr>
-        <w:t>to the &lt;packages&gt; child tag under &lt;</w:t>
-      </w:r>
-      <w:proofErr w:type="spellStart"/>
-      <w:r>
-        <w:rPr>
-          <w:rFonts w:ascii="Verdana" w:hAnsi="Verdana"/>
-          <w:color w:val="000000" w:themeColor="text1"/>
-        </w:rPr>
-        <w:t>WizardData</w:t>
-      </w:r>
-      <w:proofErr w:type="spellEnd"/>
-      <w:r>
-        <w:rPr>
-          <w:rFonts w:ascii="Verdana" w:hAnsi="Verdana"/>
-          <w:color w:val="000000" w:themeColor="text1"/>
-        </w:rPr>
-        <w:t>&gt; tag as shown in below screenshot.</w:t>
+        <w:t>to the &lt;packages&gt; child tag under &lt;WizardData&gt; tag as shown in below screenshot.</w:t>
       </w:r>
     </w:p>
     <w:p>
@@ -3180,23 +2862,22 @@
           <w:rFonts w:ascii="Verdana" w:hAnsi="Verdana"/>
           <w:color w:val="70AD47" w:themeColor="accent6"/>
         </w:rPr>
-        <w:t>&lt;package id="</w:t>
-      </w:r>
-      <w:proofErr w:type="spellStart"/>
-      <w:r>
+        <w:t>&lt;package id="Relativity.Agent" version="9.5.370.136" /&gt;</w:t>
+      </w:r>
+    </w:p>
+    <w:p>
+      <w:pPr>
         <w:rPr>
           <w:rFonts w:ascii="Verdana" w:hAnsi="Verdana"/>
           <w:color w:val="70AD47" w:themeColor="accent6"/>
         </w:rPr>
-        <w:t>Relativity.Agent</w:t>
-      </w:r>
-      <w:proofErr w:type="spellEnd"/>
+      </w:pPr>
       <w:r>
         <w:rPr>
           <w:rFonts w:ascii="Verdana" w:hAnsi="Verdana"/>
           <w:color w:val="70AD47" w:themeColor="accent6"/>
         </w:rPr>
-        <w:t>" version="9.5.370.136" /&gt;</w:t>
+        <w:t>&lt;package id="Relativity.Api" version="9.5.370.136" /&gt;</w:t>
       </w:r>
     </w:p>
     <w:p>
@@ -3211,86 +2892,23 @@
           <w:rFonts w:ascii="Verdana" w:hAnsi="Verdana"/>
           <w:color w:val="70AD47" w:themeColor="accent6"/>
         </w:rPr>
-        <w:t>&lt;package id="</w:t>
-      </w:r>
-      <w:proofErr w:type="spellStart"/>
-      <w:r>
+        <w:lastRenderedPageBreak/>
+        <w:t>&lt;package id="Relativity.ObjectManager" version="9.5.370.136" /&gt;</w:t>
+      </w:r>
+    </w:p>
+    <w:p>
+      <w:pPr>
         <w:rPr>
           <w:rFonts w:ascii="Verdana" w:hAnsi="Verdana"/>
           <w:color w:val="70AD47" w:themeColor="accent6"/>
         </w:rPr>
-        <w:t>Relativity.Api</w:t>
-      </w:r>
-      <w:proofErr w:type="spellEnd"/>
+      </w:pPr>
       <w:r>
         <w:rPr>
           <w:rFonts w:ascii="Verdana" w:hAnsi="Verdana"/>
           <w:color w:val="70AD47" w:themeColor="accent6"/>
         </w:rPr>
-        <w:t>" version="9.5.370.136" /&gt;</w:t>
-      </w:r>
-    </w:p>
-    <w:p>
-      <w:pPr>
-        <w:rPr>
-          <w:rFonts w:ascii="Verdana" w:hAnsi="Verdana"/>
-          <w:color w:val="70AD47" w:themeColor="accent6"/>
-        </w:rPr>
-      </w:pPr>
-      <w:r>
-        <w:rPr>
-          <w:rFonts w:ascii="Verdana" w:hAnsi="Verdana"/>
-          <w:color w:val="70AD47" w:themeColor="accent6"/>
-        </w:rPr>
-        <w:lastRenderedPageBreak/>
-        <w:t>&lt;package id="</w:t>
-      </w:r>
-      <w:proofErr w:type="spellStart"/>
-      <w:r>
-        <w:rPr>
-          <w:rFonts w:ascii="Verdana" w:hAnsi="Verdana"/>
-          <w:color w:val="70AD47" w:themeColor="accent6"/>
-        </w:rPr>
-        <w:t>Relativity.ObjectManager</w:t>
-      </w:r>
-      <w:proofErr w:type="spellEnd"/>
-      <w:r>
-        <w:rPr>
-          <w:rFonts w:ascii="Verdana" w:hAnsi="Verdana"/>
-          <w:color w:val="70AD47" w:themeColor="accent6"/>
-        </w:rPr>
-        <w:t>" version="9.5.370.136" /&gt;</w:t>
-      </w:r>
-    </w:p>
-    <w:p>
-      <w:pPr>
-        <w:rPr>
-          <w:rFonts w:ascii="Verdana" w:hAnsi="Verdana"/>
-          <w:color w:val="70AD47" w:themeColor="accent6"/>
-        </w:rPr>
-      </w:pPr>
-      <w:r>
-        <w:rPr>
-          <w:rFonts w:ascii="Verdana" w:hAnsi="Verdana"/>
-          <w:color w:val="70AD47" w:themeColor="accent6"/>
-        </w:rPr>
-        <w:t>&lt;package id="</w:t>
-      </w:r>
-      <w:proofErr w:type="spellStart"/>
-      <w:r>
-        <w:rPr>
-          <w:rFonts w:ascii="Verdana" w:hAnsi="Verdana"/>
-          <w:color w:val="70AD47" w:themeColor="accent6"/>
-        </w:rPr>
-        <w:t>Relativity.Rsapi</w:t>
-      </w:r>
-      <w:proofErr w:type="spellEnd"/>
-      <w:r>
-        <w:rPr>
-          <w:rFonts w:ascii="Verdana" w:hAnsi="Verdana"/>
-          <w:color w:val="70AD47" w:themeColor="accent6"/>
-        </w:rPr>
-        <w:t>" version="9.5.370.136" /&gt;</w:t>
+        <w:t>&lt;package id="Relativity.Rsapi" version="9.5.370.136" /&gt;</w:t>
       </w:r>
     </w:p>
     <w:p>
@@ -3367,23 +2985,13 @@
           <w:u w:val="single"/>
         </w:rPr>
       </w:pPr>
-      <w:proofErr w:type="spellStart"/>
       <w:r>
         <w:rPr>
           <w:rFonts w:ascii="Verdana" w:hAnsi="Verdana"/>
           <w:color w:val="000000" w:themeColor="text1"/>
           <w:u w:val="single"/>
         </w:rPr>
-        <w:t>packages.config</w:t>
-      </w:r>
-      <w:proofErr w:type="spellEnd"/>
-      <w:r>
-        <w:rPr>
-          <w:rFonts w:ascii="Verdana" w:hAnsi="Verdana"/>
-          <w:color w:val="000000" w:themeColor="text1"/>
-          <w:u w:val="single"/>
-        </w:rPr>
-        <w:t xml:space="preserve"> file:</w:t>
+        <w:t>packages.config file:</w:t>
       </w:r>
     </w:p>
     <w:p>
@@ -3477,7 +3085,6 @@
         </w:rPr>
         <w:t xml:space="preserve"> references from the </w:t>
       </w:r>
-      <w:proofErr w:type="spellStart"/>
       <w:r>
         <w:rPr>
           <w:rFonts w:ascii="Verdana" w:hAnsi="Verdana"/>
@@ -3486,7 +3093,6 @@
         </w:rPr>
         <w:t>packages.config</w:t>
       </w:r>
-      <w:proofErr w:type="spellEnd"/>
       <w:r>
         <w:rPr>
           <w:rFonts w:ascii="Verdana" w:hAnsi="Verdana"/>
@@ -3572,7 +3178,6 @@
         </w:rPr>
         <w:t xml:space="preserve">Remove all the NuGet package references from the </w:t>
       </w:r>
-      <w:proofErr w:type="spellStart"/>
       <w:r>
         <w:rPr>
           <w:rFonts w:ascii="Verdana" w:hAnsi="Verdana"/>
@@ -3581,7 +3186,6 @@
         </w:rPr>
         <w:t>csproj</w:t>
       </w:r>
-      <w:proofErr w:type="spellEnd"/>
       <w:r>
         <w:rPr>
           <w:rFonts w:ascii="Verdana" w:hAnsi="Verdana"/>
@@ -4003,18 +3607,8 @@
           <w:b/>
           <w:color w:val="000000" w:themeColor="text1"/>
         </w:rPr>
-        <w:t>/</w:t>
-      </w:r>
-      <w:proofErr w:type="spellStart"/>
-      <w:r>
-        <w:rPr>
-          <w:rFonts w:ascii="Verdana" w:hAnsi="Verdana"/>
-          <w:b/>
-          <w:color w:val="000000" w:themeColor="text1"/>
-        </w:rPr>
-        <w:t>ProjectTemplate</w:t>
-      </w:r>
-      <w:proofErr w:type="spellEnd"/>
+        <w:t>/ProjectTemplate</w:t>
+      </w:r>
       <w:r>
         <w:rPr>
           <w:rFonts w:ascii="Verdana" w:hAnsi="Verdana"/>
@@ -4129,7 +3723,7 @@
           <w:rFonts w:eastAsiaTheme="minorHAnsi"/>
         </w:rPr>
       </w:pPr>
-      <w:bookmarkStart w:id="4" w:name="_Toc512608297"/>
+      <w:bookmarkStart w:id="5" w:name="_Toc22904249"/>
       <w:r>
         <w:lastRenderedPageBreak/>
         <w:t>Item</w:t>
@@ -4137,7 +3731,7 @@
       <w:r>
         <w:t xml:space="preserve"> Level Template Export</w:t>
       </w:r>
-      <w:bookmarkEnd w:id="4"/>
+      <w:bookmarkEnd w:id="5"/>
     </w:p>
     <w:p>
       <w:pPr>
@@ -4612,23 +4206,7 @@
           <w:rFonts w:ascii="Verdana" w:hAnsi="Verdana"/>
           <w:color w:val="000000" w:themeColor="text1"/>
         </w:rPr>
-        <w:t xml:space="preserve">Provide a template name, short </w:t>
-      </w:r>
-      <w:proofErr w:type="gramStart"/>
-      <w:r>
-        <w:rPr>
-          <w:rFonts w:ascii="Verdana" w:hAnsi="Verdana"/>
-          <w:color w:val="000000" w:themeColor="text1"/>
-        </w:rPr>
-        <w:t>spell checked</w:t>
-      </w:r>
-      <w:proofErr w:type="gramEnd"/>
-      <w:r>
-        <w:rPr>
-          <w:rFonts w:ascii="Verdana" w:hAnsi="Verdana"/>
-          <w:color w:val="000000" w:themeColor="text1"/>
-        </w:rPr>
-        <w:t xml:space="preserve"> description, Icon image and set other settings as shown in below screenshot.</w:t>
+        <w:t>Provide a template name, short spell checked description, Icon image and set other settings as shown in below screenshot.</w:t>
       </w:r>
       <w:r>
         <w:rPr>
@@ -4759,18 +4337,8 @@
           <w:b/>
           <w:color w:val="000000" w:themeColor="text1"/>
         </w:rPr>
-        <w:t xml:space="preserve">Relativity </w:t>
-      </w:r>
-      <w:proofErr w:type="spellStart"/>
-      <w:r>
-        <w:rPr>
-          <w:rFonts w:ascii="Verdana" w:hAnsi="Verdana"/>
-          <w:b/>
-          <w:color w:val="000000" w:themeColor="text1"/>
-        </w:rPr>
-        <w:t>Agent.cs</w:t>
-      </w:r>
-      <w:proofErr w:type="spellEnd"/>
+        <w:t>Relativity Agent.cs</w:t>
+      </w:r>
       <w:r>
         <w:rPr>
           <w:rFonts w:ascii="Verdana" w:hAnsi="Verdana"/>
@@ -4826,7 +4394,6 @@
           <w:color w:val="000000" w:themeColor="text1"/>
         </w:rPr>
       </w:pPr>
-      <w:proofErr w:type="spellStart"/>
       <w:r>
         <w:rPr>
           <w:rFonts w:ascii="Verdana" w:hAnsi="Verdana"/>
@@ -4834,7 +4401,6 @@
         </w:rPr>
         <w:t>Guid</w:t>
       </w:r>
-      <w:proofErr w:type="spellEnd"/>
     </w:p>
     <w:p>
       <w:pPr>
@@ -4863,79 +4429,45 @@
           <w:rFonts w:ascii="Verdana" w:hAnsi="Verdana"/>
           <w:color w:val="70AD47" w:themeColor="accent6"/>
         </w:rPr>
-        <w:t>[</w:t>
-      </w:r>
-      <w:proofErr w:type="gramStart"/>
-      <w:r>
+        <w:t>[System.Runtime.InteropServices.Guid("E19FE53D-1611-4972-ADFD-F237AE20BEC9")]</w:t>
+      </w:r>
+    </w:p>
+    <w:p>
+      <w:pPr>
+        <w:rPr>
+          <w:rFonts w:ascii="Verdana" w:hAnsi="Verdana"/>
+          <w:color w:val="000000" w:themeColor="text1"/>
+        </w:rPr>
+      </w:pPr>
+    </w:p>
+    <w:p>
+      <w:pPr>
+        <w:rPr>
+          <w:rFonts w:ascii="Verdana" w:hAnsi="Verdana"/>
+          <w:color w:val="000000" w:themeColor="text1"/>
+        </w:rPr>
+      </w:pPr>
+      <w:r>
+        <w:rPr>
+          <w:rFonts w:ascii="Verdana" w:hAnsi="Verdana"/>
+          <w:color w:val="000000" w:themeColor="text1"/>
+        </w:rPr>
+        <w:t>Replacement:</w:t>
+      </w:r>
+    </w:p>
+    <w:p>
+      <w:pPr>
         <w:rPr>
           <w:rFonts w:ascii="Verdana" w:hAnsi="Verdana"/>
           <w:color w:val="70AD47" w:themeColor="accent6"/>
         </w:rPr>
-        <w:t>System.Runtime.InteropServices.Guid</w:t>
-      </w:r>
-      <w:proofErr w:type="gramEnd"/>
+      </w:pPr>
       <w:r>
         <w:rPr>
           <w:rFonts w:ascii="Verdana" w:hAnsi="Verdana"/>
           <w:color w:val="70AD47" w:themeColor="accent6"/>
         </w:rPr>
-        <w:t>("E19FE53D-1611-4972-ADFD-F237AE20BEC9")]</w:t>
-      </w:r>
-    </w:p>
-    <w:p>
-      <w:pPr>
-        <w:rPr>
-          <w:rFonts w:ascii="Verdana" w:hAnsi="Verdana"/>
-          <w:color w:val="000000" w:themeColor="text1"/>
-        </w:rPr>
-      </w:pPr>
-    </w:p>
-    <w:p>
-      <w:pPr>
-        <w:rPr>
-          <w:rFonts w:ascii="Verdana" w:hAnsi="Verdana"/>
-          <w:color w:val="000000" w:themeColor="text1"/>
-        </w:rPr>
-      </w:pPr>
-      <w:r>
-        <w:rPr>
-          <w:rFonts w:ascii="Verdana" w:hAnsi="Verdana"/>
-          <w:color w:val="000000" w:themeColor="text1"/>
-        </w:rPr>
-        <w:t>Replacement:</w:t>
-      </w:r>
-    </w:p>
-    <w:p>
-      <w:pPr>
-        <w:rPr>
-          <w:rFonts w:ascii="Verdana" w:hAnsi="Verdana"/>
-          <w:color w:val="70AD47" w:themeColor="accent6"/>
-        </w:rPr>
-      </w:pPr>
-      <w:r>
-        <w:rPr>
-          <w:rFonts w:ascii="Verdana" w:hAnsi="Verdana"/>
-          <w:color w:val="70AD47" w:themeColor="accent6"/>
-        </w:rPr>
-        <w:t>[</w:t>
-      </w:r>
-      <w:proofErr w:type="spellStart"/>
-      <w:proofErr w:type="gramStart"/>
-      <w:r>
-        <w:rPr>
-          <w:rFonts w:ascii="Verdana" w:hAnsi="Verdana"/>
-          <w:color w:val="70AD47" w:themeColor="accent6"/>
-        </w:rPr>
-        <w:t>System.Runtime.InteropServices.Guid</w:t>
-      </w:r>
-      <w:proofErr w:type="spellEnd"/>
-      <w:proofErr w:type="gramEnd"/>
-      <w:r>
-        <w:rPr>
-          <w:rFonts w:ascii="Verdana" w:hAnsi="Verdana"/>
-          <w:color w:val="70AD47" w:themeColor="accent6"/>
-        </w:rPr>
-        <w:t>("$guid1$")]</w:t>
+        <w:t>[System.Runtime.InteropServices.Guid("$guid1$")]</w:t>
       </w:r>
     </w:p>
     <w:p>
@@ -4985,114 +4517,46 @@
           <w:rFonts w:ascii="Verdana" w:hAnsi="Verdana"/>
           <w:color w:val="70AD47" w:themeColor="accent6"/>
         </w:rPr>
-        <w:t xml:space="preserve">public class </w:t>
-      </w:r>
-      <w:proofErr w:type="spellStart"/>
-      <w:proofErr w:type="gramStart"/>
-      <w:r>
+        <w:t>public class RelativityAgent : AgentBase</w:t>
+      </w:r>
+    </w:p>
+    <w:p>
+      <w:pPr>
+        <w:rPr>
+          <w:rFonts w:ascii="Verdana" w:hAnsi="Verdana"/>
+          <w:color w:val="000000" w:themeColor="text1"/>
+        </w:rPr>
+      </w:pPr>
+    </w:p>
+    <w:p>
+      <w:pPr>
+        <w:rPr>
+          <w:rFonts w:ascii="Verdana" w:hAnsi="Verdana"/>
+          <w:color w:val="000000" w:themeColor="text1"/>
+        </w:rPr>
+      </w:pPr>
+      <w:r>
+        <w:rPr>
+          <w:rFonts w:ascii="Verdana" w:hAnsi="Verdana"/>
+          <w:color w:val="000000" w:themeColor="text1"/>
+        </w:rPr>
+        <w:t>Replacement:</w:t>
+      </w:r>
+    </w:p>
+    <w:p>
+      <w:pPr>
         <w:rPr>
           <w:rFonts w:ascii="Verdana" w:hAnsi="Verdana"/>
           <w:color w:val="70AD47" w:themeColor="accent6"/>
         </w:rPr>
-        <w:t>RelativityAgent</w:t>
-      </w:r>
-      <w:proofErr w:type="spellEnd"/>
+      </w:pPr>
       <w:r>
         <w:rPr>
           <w:rFonts w:ascii="Verdana" w:hAnsi="Verdana"/>
           <w:color w:val="70AD47" w:themeColor="accent6"/>
         </w:rPr>
-        <w:t xml:space="preserve"> :</w:t>
-      </w:r>
-      <w:proofErr w:type="gramEnd"/>
-      <w:r>
-        <w:rPr>
-          <w:rFonts w:ascii="Verdana" w:hAnsi="Verdana"/>
-          <w:color w:val="70AD47" w:themeColor="accent6"/>
-        </w:rPr>
-        <w:t xml:space="preserve"> </w:t>
-      </w:r>
-      <w:proofErr w:type="spellStart"/>
-      <w:r>
-        <w:rPr>
-          <w:rFonts w:ascii="Verdana" w:hAnsi="Verdana"/>
-          <w:color w:val="70AD47" w:themeColor="accent6"/>
-        </w:rPr>
-        <w:t>AgentBase</w:t>
-      </w:r>
-      <w:proofErr w:type="spellEnd"/>
-    </w:p>
-    <w:p>
-      <w:pPr>
-        <w:rPr>
-          <w:rFonts w:ascii="Verdana" w:hAnsi="Verdana"/>
-          <w:color w:val="000000" w:themeColor="text1"/>
-        </w:rPr>
-      </w:pPr>
-    </w:p>
-    <w:p>
-      <w:pPr>
-        <w:rPr>
-          <w:rFonts w:ascii="Verdana" w:hAnsi="Verdana"/>
-          <w:color w:val="000000" w:themeColor="text1"/>
-        </w:rPr>
-      </w:pPr>
-      <w:r>
-        <w:rPr>
-          <w:rFonts w:ascii="Verdana" w:hAnsi="Verdana"/>
-          <w:color w:val="000000" w:themeColor="text1"/>
-        </w:rPr>
-        <w:t>Replacement:</w:t>
-      </w:r>
-    </w:p>
-    <w:p>
-      <w:pPr>
-        <w:rPr>
-          <w:rFonts w:ascii="Verdana" w:hAnsi="Verdana"/>
-          <w:color w:val="70AD47" w:themeColor="accent6"/>
-        </w:rPr>
-      </w:pPr>
-      <w:r>
-        <w:rPr>
-          <w:rFonts w:ascii="Verdana" w:hAnsi="Verdana"/>
-          <w:color w:val="70AD47" w:themeColor="accent6"/>
-        </w:rPr>
-        <w:t>public class $</w:t>
-      </w:r>
-      <w:proofErr w:type="spellStart"/>
-      <w:r>
-        <w:rPr>
-          <w:rFonts w:ascii="Verdana" w:hAnsi="Verdana"/>
-          <w:color w:val="70AD47" w:themeColor="accent6"/>
-        </w:rPr>
-        <w:t>safeitemname</w:t>
-      </w:r>
-      <w:proofErr w:type="spellEnd"/>
-      <w:proofErr w:type="gramStart"/>
-      <w:r>
-        <w:rPr>
-          <w:rFonts w:ascii="Verdana" w:hAnsi="Verdana"/>
-          <w:color w:val="70AD47" w:themeColor="accent6"/>
-        </w:rPr>
-        <w:t>$ :</w:t>
-      </w:r>
-      <w:proofErr w:type="gramEnd"/>
-      <w:r>
-        <w:rPr>
-          <w:rFonts w:ascii="Verdana" w:hAnsi="Verdana"/>
-          <w:color w:val="70AD47" w:themeColor="accent6"/>
-        </w:rPr>
-        <w:t xml:space="preserve"> </w:t>
-      </w:r>
-      <w:proofErr w:type="spellStart"/>
-      <w:r>
-        <w:rPr>
-          <w:rFonts w:ascii="Verdana" w:hAnsi="Verdana"/>
-          <w:color w:val="70AD47" w:themeColor="accent6"/>
-        </w:rPr>
-        <w:t>AgentBase</w:t>
-      </w:r>
-      <w:proofErr w:type="spellEnd"/>
+        <w:t>public class $safeitemname$ : AgentBase</w:t>
+      </w:r>
     </w:p>
     <w:p>
       <w:pPr>
@@ -5411,7 +4875,6 @@
         </w:rPr>
         <w:t>/</w:t>
       </w:r>
-      <w:proofErr w:type="spellStart"/>
       <w:r>
         <w:rPr>
           <w:rFonts w:ascii="Verdana" w:hAnsi="Verdana"/>
@@ -5428,7 +4891,6 @@
         </w:rPr>
         <w:t>Template</w:t>
       </w:r>
-      <w:proofErr w:type="spellEnd"/>
       <w:r>
         <w:rPr>
           <w:rFonts w:ascii="Verdana" w:hAnsi="Verdana"/>
@@ -5526,11 +4988,11 @@
       <w:pPr>
         <w:pStyle w:val="Heading3"/>
       </w:pPr>
-      <w:bookmarkStart w:id="5" w:name="_Toc512608298"/>
+      <w:bookmarkStart w:id="6" w:name="_Toc22904250"/>
       <w:r>
         <w:t>Multi-project Template Export</w:t>
       </w:r>
-      <w:bookmarkEnd w:id="5"/>
+      <w:bookmarkEnd w:id="6"/>
     </w:p>
     <w:p>
       <w:pPr>
@@ -5554,78 +5016,21 @@
           <w:rFonts w:ascii="Verdana" w:hAnsi="Verdana" w:cstheme="minorHAnsi"/>
           <w:color w:val="000000" w:themeColor="text1"/>
         </w:rPr>
-        <w:t xml:space="preserve">(Also if your project references another project in the solution, update the reference as follows Ex: using </w:t>
-      </w:r>
-      <w:proofErr w:type="spellStart"/>
+        <w:t xml:space="preserve">(Also if your project references another project in the solution, update the reference as follows Ex: using RIP.Provider </w:t>
+      </w:r>
       <w:r>
         <w:rPr>
           <w:rFonts w:ascii="Verdana" w:hAnsi="Verdana" w:cstheme="minorHAnsi"/>
           <w:color w:val="000000" w:themeColor="text1"/>
         </w:rPr>
-        <w:t>RIP.Provider</w:t>
-      </w:r>
-      <w:proofErr w:type="spellEnd"/>
+        <w:sym w:font="Wingdings" w:char="F0E0"/>
+      </w:r>
       <w:r>
         <w:rPr>
           <w:rFonts w:ascii="Verdana" w:hAnsi="Verdana" w:cstheme="minorHAnsi"/>
           <w:color w:val="000000" w:themeColor="text1"/>
         </w:rPr>
-        <w:t xml:space="preserve"> </w:t>
-      </w:r>
-      <w:r>
-        <w:rPr>
-          <w:rFonts w:ascii="Verdana" w:hAnsi="Verdana" w:cstheme="minorHAnsi"/>
-          <w:color w:val="000000" w:themeColor="text1"/>
-        </w:rPr>
-        <w:sym w:font="Wingdings" w:char="F0E0"/>
-      </w:r>
-      <w:r>
-        <w:rPr>
-          <w:rFonts w:ascii="Verdana" w:hAnsi="Verdana" w:cstheme="minorHAnsi"/>
-          <w:color w:val="000000" w:themeColor="text1"/>
-        </w:rPr>
-        <w:t xml:space="preserve"> using $</w:t>
-      </w:r>
-      <w:proofErr w:type="spellStart"/>
-      <w:r>
-        <w:rPr>
-          <w:rFonts w:ascii="Verdana" w:hAnsi="Verdana" w:cstheme="minorHAnsi"/>
-          <w:color w:val="000000" w:themeColor="text1"/>
-        </w:rPr>
-        <w:t>saferootprojectname</w:t>
-      </w:r>
-      <w:proofErr w:type="spellEnd"/>
-      <w:proofErr w:type="gramStart"/>
-      <w:r>
-        <w:rPr>
-          <w:rFonts w:ascii="Verdana" w:hAnsi="Verdana" w:cstheme="minorHAnsi"/>
-          <w:color w:val="000000" w:themeColor="text1"/>
-        </w:rPr>
-        <w:t>$.Provider</w:t>
-      </w:r>
-      <w:proofErr w:type="gramEnd"/>
-      <w:r>
-        <w:rPr>
-          <w:rFonts w:ascii="Verdana" w:hAnsi="Verdana" w:cstheme="minorHAnsi"/>
-          <w:color w:val="000000" w:themeColor="text1"/>
-        </w:rPr>
-        <w:t>. Update .</w:t>
-      </w:r>
-      <w:proofErr w:type="spellStart"/>
-      <w:r>
-        <w:rPr>
-          <w:rFonts w:ascii="Verdana" w:hAnsi="Verdana" w:cstheme="minorHAnsi"/>
-          <w:color w:val="000000" w:themeColor="text1"/>
-        </w:rPr>
-        <w:t>csproj</w:t>
-      </w:r>
-      <w:proofErr w:type="spellEnd"/>
-      <w:r>
-        <w:rPr>
-          <w:rFonts w:ascii="Verdana" w:hAnsi="Verdana" w:cstheme="minorHAnsi"/>
-          <w:color w:val="000000" w:themeColor="text1"/>
-        </w:rPr>
-        <w:t xml:space="preserve"> files this way also where other projects in the solution are referenced).</w:t>
+        <w:t xml:space="preserve"> using $saferootprojectname$.Provider. Update .csproj files this way also where other projects in the solution are referenced).</w:t>
       </w:r>
     </w:p>
     <w:p>
@@ -5643,63 +5048,13 @@
         <w:rPr>
           <w:rFonts w:ascii="Verdana" w:hAnsi="Verdana"/>
         </w:rPr>
-        <w:t xml:space="preserve">Add the following to </w:t>
-      </w:r>
-      <w:proofErr w:type="gramStart"/>
-      <w:r>
-        <w:rPr>
-          <w:rFonts w:ascii="Verdana" w:hAnsi="Verdana"/>
-        </w:rPr>
-        <w:t>the .</w:t>
-      </w:r>
-      <w:proofErr w:type="spellStart"/>
-      <w:r>
-        <w:rPr>
-          <w:rFonts w:ascii="Verdana" w:hAnsi="Verdana"/>
-        </w:rPr>
-        <w:t>vstemplatefiles</w:t>
-      </w:r>
-      <w:proofErr w:type="spellEnd"/>
-      <w:proofErr w:type="gramEnd"/>
-      <w:r>
-        <w:rPr>
-          <w:rFonts w:ascii="Verdana" w:hAnsi="Verdana"/>
-        </w:rPr>
-        <w:t xml:space="preserve"> below the other </w:t>
-      </w:r>
-      <w:proofErr w:type="spellStart"/>
-      <w:r>
-        <w:rPr>
-          <w:rFonts w:ascii="Verdana" w:hAnsi="Verdana"/>
-        </w:rPr>
-        <w:t>WizardExtension</w:t>
-      </w:r>
-      <w:proofErr w:type="spellEnd"/>
-      <w:r>
-        <w:rPr>
-          <w:rFonts w:ascii="Verdana" w:hAnsi="Verdana"/>
-        </w:rPr>
-        <w:t xml:space="preserve"> tag (</w:t>
+        <w:t>Add the following to the .vstemplatefiles below the other WizardExtension tag (</w:t>
       </w:r>
       <w:r>
         <w:rPr>
           <w:rFonts w:ascii="Verdana" w:hAnsi="Verdana" w:cstheme="minorHAnsi"/>
         </w:rPr>
-        <w:t>this will replace the $</w:t>
-      </w:r>
-      <w:proofErr w:type="spellStart"/>
-      <w:r>
-        <w:rPr>
-          <w:rFonts w:ascii="Verdana" w:hAnsi="Verdana" w:cstheme="minorHAnsi"/>
-        </w:rPr>
-        <w:t>saferootprojectname</w:t>
-      </w:r>
-      <w:proofErr w:type="spellEnd"/>
-      <w:r>
-        <w:rPr>
-          <w:rFonts w:ascii="Verdana" w:hAnsi="Verdana" w:cstheme="minorHAnsi"/>
-        </w:rPr>
-        <w:t>$ variables with the correct values when the user names their project when creating the template)</w:t>
+        <w:t>this will replace the $saferootprojectname$ variables with the correct values when the user names their project when creating the template)</w:t>
       </w:r>
       <w:r>
         <w:rPr>
@@ -5721,23 +5076,23 @@
           <w:rFonts w:ascii="Verdana" w:hAnsi="Verdana"/>
           <w:color w:val="70AD47" w:themeColor="accent6"/>
         </w:rPr>
-        <w:t>&lt;</w:t>
-      </w:r>
-      <w:proofErr w:type="spellStart"/>
-      <w:r>
+        <w:t>&lt;WizardExtension&gt;</w:t>
+      </w:r>
+    </w:p>
+    <w:p>
+      <w:pPr>
+        <w:pStyle w:val="ListParagraph"/>
         <w:rPr>
           <w:rFonts w:ascii="Verdana" w:hAnsi="Verdana"/>
           <w:color w:val="70AD47" w:themeColor="accent6"/>
         </w:rPr>
-        <w:t>WizardExtension</w:t>
-      </w:r>
-      <w:proofErr w:type="spellEnd"/>
+      </w:pPr>
       <w:r>
         <w:rPr>
           <w:rFonts w:ascii="Verdana" w:hAnsi="Verdana"/>
           <w:color w:val="70AD47" w:themeColor="accent6"/>
         </w:rPr>
-        <w:t>&gt;</w:t>
+        <w:t xml:space="preserve">    &lt;Assembly&gt;RelativityWizard, Version=1.0.0.0, Culture=neutral, PublicKeyToken=null&lt;/Assembly&gt;</w:t>
       </w:r>
     </w:p>
     <w:p>
@@ -5753,135 +5108,23 @@
           <w:rFonts w:ascii="Verdana" w:hAnsi="Verdana"/>
           <w:color w:val="70AD47" w:themeColor="accent6"/>
         </w:rPr>
-        <w:t xml:space="preserve">    &lt;Assembly&gt;</w:t>
-      </w:r>
-      <w:proofErr w:type="spellStart"/>
-      <w:r>
+        <w:t xml:space="preserve">    &lt;FullClassName&gt;RelativityWizard.ChildWizard&lt;/FullClassName&gt;</w:t>
+      </w:r>
+    </w:p>
+    <w:p>
+      <w:pPr>
+        <w:pStyle w:val="ListParagraph"/>
         <w:rPr>
           <w:rFonts w:ascii="Verdana" w:hAnsi="Verdana"/>
           <w:color w:val="70AD47" w:themeColor="accent6"/>
         </w:rPr>
-        <w:t>RelativityWizard</w:t>
-      </w:r>
-      <w:proofErr w:type="spellEnd"/>
+      </w:pPr>
       <w:r>
         <w:rPr>
           <w:rFonts w:ascii="Verdana" w:hAnsi="Verdana"/>
           <w:color w:val="70AD47" w:themeColor="accent6"/>
         </w:rPr>
-        <w:t xml:space="preserve">, Version=1.0.0.0, Culture=neutral, </w:t>
-      </w:r>
-      <w:proofErr w:type="spellStart"/>
-      <w:r>
-        <w:rPr>
-          <w:rFonts w:ascii="Verdana" w:hAnsi="Verdana"/>
-          <w:color w:val="70AD47" w:themeColor="accent6"/>
-        </w:rPr>
-        <w:t>PublicKeyToken</w:t>
-      </w:r>
-      <w:proofErr w:type="spellEnd"/>
-      <w:r>
-        <w:rPr>
-          <w:rFonts w:ascii="Verdana" w:hAnsi="Verdana"/>
-          <w:color w:val="70AD47" w:themeColor="accent6"/>
-        </w:rPr>
-        <w:t>=null&lt;/Assembly&gt;</w:t>
-      </w:r>
-    </w:p>
-    <w:p>
-      <w:pPr>
-        <w:pStyle w:val="ListParagraph"/>
-        <w:rPr>
-          <w:rFonts w:ascii="Verdana" w:hAnsi="Verdana"/>
-          <w:color w:val="70AD47" w:themeColor="accent6"/>
-        </w:rPr>
-      </w:pPr>
-      <w:r>
-        <w:rPr>
-          <w:rFonts w:ascii="Verdana" w:hAnsi="Verdana"/>
-          <w:color w:val="70AD47" w:themeColor="accent6"/>
-        </w:rPr>
-        <w:t xml:space="preserve">    &lt;</w:t>
-      </w:r>
-      <w:proofErr w:type="spellStart"/>
-      <w:r>
-        <w:rPr>
-          <w:rFonts w:ascii="Verdana" w:hAnsi="Verdana"/>
-          <w:color w:val="70AD47" w:themeColor="accent6"/>
-        </w:rPr>
-        <w:t>FullClassName</w:t>
-      </w:r>
-      <w:proofErr w:type="spellEnd"/>
-      <w:r>
-        <w:rPr>
-          <w:rFonts w:ascii="Verdana" w:hAnsi="Verdana"/>
-          <w:color w:val="70AD47" w:themeColor="accent6"/>
-        </w:rPr>
-        <w:t>&gt;</w:t>
-      </w:r>
-      <w:proofErr w:type="spellStart"/>
-      <w:r>
-        <w:rPr>
-          <w:rFonts w:ascii="Verdana" w:hAnsi="Verdana"/>
-          <w:color w:val="70AD47" w:themeColor="accent6"/>
-        </w:rPr>
-        <w:t>RelativityWizard.ChildWizard</w:t>
-      </w:r>
-      <w:proofErr w:type="spellEnd"/>
-      <w:r>
-        <w:rPr>
-          <w:rFonts w:ascii="Verdana" w:hAnsi="Verdana"/>
-          <w:color w:val="70AD47" w:themeColor="accent6"/>
-        </w:rPr>
-        <w:t>&lt;/</w:t>
-      </w:r>
-      <w:proofErr w:type="spellStart"/>
-      <w:r>
-        <w:rPr>
-          <w:rFonts w:ascii="Verdana" w:hAnsi="Verdana"/>
-          <w:color w:val="70AD47" w:themeColor="accent6"/>
-        </w:rPr>
-        <w:t>FullClassName</w:t>
-      </w:r>
-      <w:proofErr w:type="spellEnd"/>
-      <w:r>
-        <w:rPr>
-          <w:rFonts w:ascii="Verdana" w:hAnsi="Verdana"/>
-          <w:color w:val="70AD47" w:themeColor="accent6"/>
-        </w:rPr>
-        <w:t>&gt;</w:t>
-      </w:r>
-    </w:p>
-    <w:p>
-      <w:pPr>
-        <w:pStyle w:val="ListParagraph"/>
-        <w:rPr>
-          <w:rFonts w:ascii="Verdana" w:hAnsi="Verdana"/>
-          <w:color w:val="70AD47" w:themeColor="accent6"/>
-        </w:rPr>
-      </w:pPr>
-      <w:r>
-        <w:rPr>
-          <w:rFonts w:ascii="Verdana" w:hAnsi="Verdana"/>
-          <w:color w:val="70AD47" w:themeColor="accent6"/>
-        </w:rPr>
-        <w:t xml:space="preserve"> &lt;/</w:t>
-      </w:r>
-      <w:proofErr w:type="spellStart"/>
-      <w:r>
-        <w:rPr>
-          <w:rFonts w:ascii="Verdana" w:hAnsi="Verdana"/>
-          <w:color w:val="70AD47" w:themeColor="accent6"/>
-        </w:rPr>
-        <w:t>WizardExtension</w:t>
-      </w:r>
-      <w:proofErr w:type="spellEnd"/>
-      <w:r>
-        <w:rPr>
-          <w:rFonts w:ascii="Verdana" w:hAnsi="Verdana"/>
-          <w:color w:val="70AD47" w:themeColor="accent6"/>
-        </w:rPr>
-        <w:t>&gt;</w:t>
+        <w:t xml:space="preserve"> &lt;/WizardExtension&gt;</w:t>
       </w:r>
     </w:p>
     <w:p>
@@ -5926,49 +5169,7 @@
         <w:rPr>
           <w:rFonts w:ascii="Verdana" w:hAnsi="Verdana"/>
         </w:rPr>
-        <w:t>older (Ex: Exports/</w:t>
-      </w:r>
-      <w:proofErr w:type="spellStart"/>
-      <w:r>
-        <w:rPr>
-          <w:rFonts w:ascii="Verdana" w:hAnsi="Verdana"/>
-        </w:rPr>
-        <w:t>ManagerWorker</w:t>
-      </w:r>
-      <w:proofErr w:type="spellEnd"/>
-      <w:r>
-        <w:rPr>
-          <w:rFonts w:ascii="Verdana" w:hAnsi="Verdana"/>
-        </w:rPr>
-        <w:t xml:space="preserve">/Project/) and replace </w:t>
-      </w:r>
-      <w:proofErr w:type="gramStart"/>
-      <w:r>
-        <w:rPr>
-          <w:rFonts w:ascii="Verdana" w:hAnsi="Verdana"/>
-        </w:rPr>
-        <w:t>all of</w:t>
-      </w:r>
-      <w:proofErr w:type="gramEnd"/>
-      <w:r>
-        <w:rPr>
-          <w:rFonts w:ascii="Verdana" w:hAnsi="Verdana"/>
-        </w:rPr>
-        <w:t xml:space="preserve"> the individuation project folders with the updated Project Files and .</w:t>
-      </w:r>
-      <w:proofErr w:type="spellStart"/>
-      <w:r>
-        <w:rPr>
-          <w:rFonts w:ascii="Verdana" w:hAnsi="Verdana"/>
-        </w:rPr>
-        <w:t>vstemplate</w:t>
-      </w:r>
-      <w:proofErr w:type="spellEnd"/>
-      <w:r>
-        <w:rPr>
-          <w:rFonts w:ascii="Verdana" w:hAnsi="Verdana"/>
-        </w:rPr>
-        <w:t xml:space="preserve"> you just created.</w:t>
+        <w:t>older (Ex: Exports/ManagerWorker/Project/) and replace all of the individuation project folders with the updated Project Files and .vstemplate you just created.</w:t>
       </w:r>
     </w:p>
     <w:p>
@@ -5986,21 +5187,7 @@
         <w:rPr>
           <w:rFonts w:ascii="Verdana" w:hAnsi="Verdana"/>
         </w:rPr>
-        <w:t xml:space="preserve">Zip up </w:t>
-      </w:r>
-      <w:proofErr w:type="gramStart"/>
-      <w:r>
-        <w:rPr>
-          <w:rFonts w:ascii="Verdana" w:hAnsi="Verdana"/>
-        </w:rPr>
-        <w:t>all of</w:t>
-      </w:r>
-      <w:proofErr w:type="gramEnd"/>
-      <w:r>
-        <w:rPr>
-          <w:rFonts w:ascii="Verdana" w:hAnsi="Verdana"/>
-        </w:rPr>
-        <w:t xml:space="preserve"> the files in the “Project” folder</w:t>
+        <w:t>Zip up all of the files in the “Project” folder</w:t>
       </w:r>
       <w:r>
         <w:rPr>
@@ -6027,11 +5214,11 @@
       <w:pPr>
         <w:pStyle w:val="Heading2"/>
       </w:pPr>
-      <w:bookmarkStart w:id="6" w:name="_Toc512608299"/>
+      <w:bookmarkStart w:id="7" w:name="_Toc22904251"/>
       <w:r>
         <w:t>Create VSIX</w:t>
       </w:r>
-      <w:bookmarkEnd w:id="6"/>
+      <w:bookmarkEnd w:id="7"/>
     </w:p>
     <w:p/>
     <w:p>
@@ -6078,7 +5265,6 @@
         </w:rPr>
         <w:t>\</w:t>
       </w:r>
-      <w:proofErr w:type="spellStart"/>
       <w:r>
         <w:rPr>
           <w:rFonts w:ascii="Verdana" w:hAnsi="Verdana"/>
@@ -6086,7 +5272,6 @@
         </w:rPr>
         <w:t>AllRelativityTemplates</w:t>
       </w:r>
-      <w:proofErr w:type="spellEnd"/>
       <w:r>
         <w:rPr>
           <w:rFonts w:ascii="Verdana" w:hAnsi="Verdana"/>
@@ -6121,21 +5306,7 @@
         <w:rPr>
           <w:rFonts w:ascii="Verdana" w:hAnsi="Verdana"/>
         </w:rPr>
-        <w:t xml:space="preserve"> </w:t>
-      </w:r>
-      <w:proofErr w:type="gramStart"/>
-      <w:r>
-        <w:rPr>
-          <w:rFonts w:ascii="Verdana" w:hAnsi="Verdana"/>
-        </w:rPr>
-        <w:t>all of</w:t>
-      </w:r>
-      <w:proofErr w:type="gramEnd"/>
-      <w:r>
-        <w:rPr>
-          <w:rFonts w:ascii="Verdana" w:hAnsi="Verdana"/>
-        </w:rPr>
-        <w:t xml:space="preserve"> the ZIP files for the Item template</w:t>
+        <w:t xml:space="preserve"> all of the ZIP files for the Item template</w:t>
       </w:r>
       <w:r>
         <w:rPr>
@@ -6167,33 +5338,8 @@
           <w:rFonts w:ascii="Verdana" w:hAnsi="Verdana"/>
           <w:b/>
         </w:rPr>
-        <w:t>Source\VSIX\</w:t>
-      </w:r>
-      <w:proofErr w:type="spellStart"/>
-      <w:r>
-        <w:rPr>
-          <w:rFonts w:ascii="Verdana" w:hAnsi="Verdana"/>
-          <w:b/>
-        </w:rPr>
-        <w:t>AllRelativityTemplates</w:t>
-      </w:r>
-      <w:proofErr w:type="spellEnd"/>
-      <w:r>
-        <w:rPr>
-          <w:rFonts w:ascii="Verdana" w:hAnsi="Verdana"/>
-          <w:b/>
-        </w:rPr>
-        <w:t>\</w:t>
-      </w:r>
-      <w:proofErr w:type="spellStart"/>
-      <w:r>
-        <w:rPr>
-          <w:rFonts w:ascii="Verdana" w:hAnsi="Verdana"/>
-          <w:b/>
-        </w:rPr>
-        <w:t>ItemTemplates</w:t>
-      </w:r>
-      <w:proofErr w:type="spellEnd"/>
+        <w:t>Source\VSIX\AllRelativityTemplates\ItemTemplates</w:t>
+      </w:r>
       <w:r>
         <w:rPr>
           <w:rFonts w:ascii="Verdana" w:hAnsi="Verdana"/>
@@ -6217,21 +5363,7 @@
         <w:rPr>
           <w:rFonts w:ascii="Verdana" w:hAnsi="Verdana"/>
         </w:rPr>
-        <w:t xml:space="preserve">Copy </w:t>
-      </w:r>
-      <w:proofErr w:type="gramStart"/>
-      <w:r>
-        <w:rPr>
-          <w:rFonts w:ascii="Verdana" w:hAnsi="Verdana"/>
-        </w:rPr>
-        <w:t>all of</w:t>
-      </w:r>
-      <w:proofErr w:type="gramEnd"/>
-      <w:r>
-        <w:rPr>
-          <w:rFonts w:ascii="Verdana" w:hAnsi="Verdana"/>
-        </w:rPr>
-        <w:t xml:space="preserve"> the ZIP files for the Project templates </w:t>
+        <w:t xml:space="preserve">Copy all of the ZIP files for the Project templates </w:t>
       </w:r>
       <w:r>
         <w:rPr>
@@ -6263,33 +5395,8 @@
           <w:rFonts w:ascii="Verdana" w:hAnsi="Verdana"/>
           <w:b/>
         </w:rPr>
-        <w:t>Source\VSIX\</w:t>
-      </w:r>
-      <w:proofErr w:type="spellStart"/>
-      <w:r>
-        <w:rPr>
-          <w:rFonts w:ascii="Verdana" w:hAnsi="Verdana"/>
-          <w:b/>
-        </w:rPr>
-        <w:t>AllRelativityTemplates</w:t>
-      </w:r>
-      <w:proofErr w:type="spellEnd"/>
-      <w:r>
-        <w:rPr>
-          <w:rFonts w:ascii="Verdana" w:hAnsi="Verdana"/>
-          <w:b/>
-        </w:rPr>
-        <w:t>\</w:t>
-      </w:r>
-      <w:proofErr w:type="spellStart"/>
-      <w:r>
-        <w:rPr>
-          <w:rFonts w:ascii="Verdana" w:hAnsi="Verdana"/>
-          <w:b/>
-        </w:rPr>
-        <w:t>ProjectTemplates</w:t>
-      </w:r>
-      <w:proofErr w:type="spellEnd"/>
+        <w:t>Source\VSIX\AllRelativityTemplates\ProjectTemplates</w:t>
+      </w:r>
       <w:r>
         <w:rPr>
           <w:rFonts w:ascii="Verdana" w:hAnsi="Verdana"/>
@@ -6315,8 +5422,6 @@
         </w:rPr>
         <w:t>Update the Templates Version number in the wizard.</w:t>
       </w:r>
-      <w:bookmarkStart w:id="7" w:name="_GoBack"/>
-      <w:bookmarkEnd w:id="7"/>
     </w:p>
     <w:p>
       <w:pPr>
@@ -6354,19 +5459,11 @@
         </w:rPr>
         <w:t>.</w:t>
       </w:r>
-      <w:proofErr w:type="spellStart"/>
-      <w:r>
-        <w:rPr>
-          <w:rFonts w:ascii="Verdana" w:hAnsi="Verdana"/>
-        </w:rPr>
-        <w:t>vsix</w:t>
-      </w:r>
-      <w:proofErr w:type="spellEnd"/>
-      <w:r>
-        <w:rPr>
-          <w:rFonts w:ascii="Verdana" w:hAnsi="Verdana"/>
-        </w:rPr>
-        <w:t xml:space="preserve"> file will be located at </w:t>
+      <w:r>
+        <w:rPr>
+          <w:rFonts w:ascii="Verdana" w:hAnsi="Verdana"/>
+        </w:rPr>
+        <w:t xml:space="preserve">vsix file will be located at </w:t>
       </w:r>
       <w:r>
         <w:rPr>
@@ -6424,6 +5521,109 @@
           <w:rFonts w:ascii="Verdana" w:hAnsi="Verdana"/>
         </w:rPr>
         <w:t>folder.</w:t>
+      </w:r>
+    </w:p>
+    <w:p>
+      <w:pPr>
+        <w:rPr>
+          <w:rFonts w:ascii="Verdana" w:hAnsi="Verdana"/>
+        </w:rPr>
+      </w:pPr>
+    </w:p>
+    <w:p>
+      <w:pPr>
+        <w:pStyle w:val="Heading2"/>
+      </w:pPr>
+      <w:bookmarkStart w:id="8" w:name="_Toc22904252"/>
+      <w:r>
+        <w:t xml:space="preserve">Kepler </w:t>
+      </w:r>
+      <w:r>
+        <w:t xml:space="preserve">Template </w:t>
+      </w:r>
+      <w:r>
+        <w:t>Notes</w:t>
+      </w:r>
+      <w:bookmarkEnd w:id="8"/>
+    </w:p>
+    <w:p>
+      <w:r>
+        <w:t>Some notes and story behind the way we implemented the Kepler Templates.</w:t>
+      </w:r>
+    </w:p>
+    <w:p>
+      <w:pPr>
+        <w:pStyle w:val="ListParagraph"/>
+        <w:numPr>
+          <w:ilvl w:val="0"/>
+          <w:numId w:val="11"/>
+        </w:numPr>
+      </w:pPr>
+      <w:r>
+        <w:t>The original Solution was written by Brian Fortman and on its own, the solution was great, but it was not connected to the original Relativity templates project</w:t>
+      </w:r>
+    </w:p>
+    <w:p>
+      <w:pPr>
+        <w:pStyle w:val="ListParagraph"/>
+        <w:numPr>
+          <w:ilvl w:val="1"/>
+          <w:numId w:val="11"/>
+        </w:numPr>
+      </w:pPr>
+      <w:r>
+        <w:t xml:space="preserve">This resulted in me exporting each project manually in the way we did it above with a bunch of manual tweaks against Brian’s original code.  </w:t>
+      </w:r>
+    </w:p>
+    <w:p>
+      <w:pPr>
+        <w:pStyle w:val="ListParagraph"/>
+        <w:numPr>
+          <w:ilvl w:val="1"/>
+          <w:numId w:val="11"/>
+        </w:numPr>
+      </w:pPr>
+      <w:r>
+        <w:t xml:space="preserve">What this means is you should edit the code, files, and vstemplate xml manually (for now) under </w:t>
+      </w:r>
+      <w:r>
+        <w:rPr>
+          <w:i/>
+        </w:rPr>
+        <w:t>D:\SourceCode\GitHub\relativity-templates\Exports\Kepler</w:t>
+      </w:r>
+      <w:r>
+        <w:t xml:space="preserve"> before </w:t>
+      </w:r>
+      <w:r>
+        <w:t>pushing it to the AllRelativityTemplates solution.</w:t>
+      </w:r>
+    </w:p>
+    <w:p>
+      <w:pPr>
+        <w:pStyle w:val="ListParagraph"/>
+        <w:numPr>
+          <w:ilvl w:val="0"/>
+          <w:numId w:val="11"/>
+        </w:numPr>
+      </w:pPr>
+      <w:r>
+        <w:t>Known Issues</w:t>
+      </w:r>
+      <w:r>
+        <w:t>:</w:t>
+      </w:r>
+    </w:p>
+    <w:p>
+      <w:pPr>
+        <w:pStyle w:val="ListParagraph"/>
+        <w:numPr>
+          <w:ilvl w:val="1"/>
+          <w:numId w:val="11"/>
+        </w:numPr>
+      </w:pPr>
+      <w:r>
+        <w:t xml:space="preserve">IModule and IService Item templates do not use their respective Wizards like the Project template does.  </w:t>
       </w:r>
     </w:p>
     <w:sectPr>
@@ -6437,7 +5637,7 @@
 </file>
 
 <file path=word/endnotes.xml><?xml version="1.0" encoding="utf-8"?>
-<w:endnotes xmlns:wpc="http://schemas.microsoft.com/office/word/2010/wordprocessingCanvas" xmlns:cx="http://schemas.microsoft.com/office/drawing/2014/chartex" xmlns:cx1="http://schemas.microsoft.com/office/drawing/2015/9/8/chartex" xmlns:cx2="http://schemas.microsoft.com/office/drawing/2015/10/21/chartex" xmlns:cx3="http://schemas.microsoft.com/office/drawing/2016/5/9/chartex" xmlns:cx4="http://schemas.microsoft.com/office/drawing/2016/5/10/chartex" xmlns:cx5="http://schemas.microsoft.com/office/drawing/2016/5/11/chartex" xmlns:cx6="http://schemas.microsoft.com/office/drawing/2016/5/12/chartex" xmlns:cx7="http://schemas.microsoft.com/office/drawing/2016/5/13/chartex" xmlns:cx8="http://schemas.microsoft.com/office/drawing/2016/5/14/chartex" xmlns:mc="http://schemas.openxmlformats.org/markup-compatibility/2006" xmlns:aink="http://schemas.microsoft.com/office/drawing/2016/ink" xmlns:am3d="http://schemas.microsoft.com/office/drawing/2017/model3d" xmlns:o="urn:schemas-microsoft-com:office:office" xmlns:r="http://schemas.openxmlformats.org/officeDocument/2006/relationships" xmlns:m="http://schemas.openxmlformats.org/officeDocument/2006/math" xmlns:v="urn:schemas-microsoft-com:vml" xmlns:wp14="http://schemas.microsoft.com/office/word/2010/wordprocessingDrawing" xmlns:wp="http://schemas.openxmlformats.org/drawingml/2006/wordprocessingDrawing" xmlns:w10="urn:schemas-microsoft-com:office:word" xmlns:w="http://schemas.openxmlformats.org/wordprocessingml/2006/main" xmlns:w14="http://schemas.microsoft.com/office/word/2010/wordml" xmlns:w15="http://schemas.microsoft.com/office/word/2012/wordml" xmlns:w16cid="http://schemas.microsoft.com/office/word/2016/wordml/cid" xmlns:w16se="http://schemas.microsoft.com/office/word/2015/wordml/symex" xmlns:wpg="http://schemas.microsoft.com/office/word/2010/wordprocessingGroup" xmlns:wpi="http://schemas.microsoft.com/office/word/2010/wordprocessingInk" xmlns:wne="http://schemas.microsoft.com/office/word/2006/wordml" xmlns:wps="http://schemas.microsoft.com/office/word/2010/wordprocessingShape" mc:Ignorable="w14 w15 w16se w16cid wp14">
+<w:endnotes xmlns:wpc="http://schemas.microsoft.com/office/word/2010/wordprocessingCanvas" xmlns:mc="http://schemas.openxmlformats.org/markup-compatibility/2006" xmlns:o="urn:schemas-microsoft-com:office:office" xmlns:r="http://schemas.openxmlformats.org/officeDocument/2006/relationships" xmlns:m="http://schemas.openxmlformats.org/officeDocument/2006/math" xmlns:v="urn:schemas-microsoft-com:vml" xmlns:wp14="http://schemas.microsoft.com/office/word/2010/wordprocessingDrawing" xmlns:wp="http://schemas.openxmlformats.org/drawingml/2006/wordprocessingDrawing" xmlns:w10="urn:schemas-microsoft-com:office:word" xmlns:w="http://schemas.openxmlformats.org/wordprocessingml/2006/main" xmlns:w14="http://schemas.microsoft.com/office/word/2010/wordml" xmlns:w15="http://schemas.microsoft.com/office/word/2012/wordml" xmlns:wpg="http://schemas.microsoft.com/office/word/2010/wordprocessingGroup" xmlns:wpi="http://schemas.microsoft.com/office/word/2010/wordprocessingInk" xmlns:wne="http://schemas.microsoft.com/office/word/2006/wordml" xmlns:wps="http://schemas.microsoft.com/office/word/2010/wordprocessingShape" mc:Ignorable="w14 w15 wp14">
   <w:endnote w:type="separator" w:id="-1">
     <w:p>
       <w:pPr>
@@ -6462,7 +5662,7 @@
 </file>
 
 <file path=word/footnotes.xml><?xml version="1.0" encoding="utf-8"?>
-<w:footnotes xmlns:wpc="http://schemas.microsoft.com/office/word/2010/wordprocessingCanvas" xmlns:cx="http://schemas.microsoft.com/office/drawing/2014/chartex" xmlns:cx1="http://schemas.microsoft.com/office/drawing/2015/9/8/chartex" xmlns:cx2="http://schemas.microsoft.com/office/drawing/2015/10/21/chartex" xmlns:cx3="http://schemas.microsoft.com/office/drawing/2016/5/9/chartex" xmlns:cx4="http://schemas.microsoft.com/office/drawing/2016/5/10/chartex" xmlns:cx5="http://schemas.microsoft.com/office/drawing/2016/5/11/chartex" xmlns:cx6="http://schemas.microsoft.com/office/drawing/2016/5/12/chartex" xmlns:cx7="http://schemas.microsoft.com/office/drawing/2016/5/13/chartex" xmlns:cx8="http://schemas.microsoft.com/office/drawing/2016/5/14/chartex" xmlns:mc="http://schemas.openxmlformats.org/markup-compatibility/2006" xmlns:aink="http://schemas.microsoft.com/office/drawing/2016/ink" xmlns:am3d="http://schemas.microsoft.com/office/drawing/2017/model3d" xmlns:o="urn:schemas-microsoft-com:office:office" xmlns:r="http://schemas.openxmlformats.org/officeDocument/2006/relationships" xmlns:m="http://schemas.openxmlformats.org/officeDocument/2006/math" xmlns:v="urn:schemas-microsoft-com:vml" xmlns:wp14="http://schemas.microsoft.com/office/word/2010/wordprocessingDrawing" xmlns:wp="http://schemas.openxmlformats.org/drawingml/2006/wordprocessingDrawing" xmlns:w10="urn:schemas-microsoft-com:office:word" xmlns:w="http://schemas.openxmlformats.org/wordprocessingml/2006/main" xmlns:w14="http://schemas.microsoft.com/office/word/2010/wordml" xmlns:w15="http://schemas.microsoft.com/office/word/2012/wordml" xmlns:w16cid="http://schemas.microsoft.com/office/word/2016/wordml/cid" xmlns:w16se="http://schemas.microsoft.com/office/word/2015/wordml/symex" xmlns:wpg="http://schemas.microsoft.com/office/word/2010/wordprocessingGroup" xmlns:wpi="http://schemas.microsoft.com/office/word/2010/wordprocessingInk" xmlns:wne="http://schemas.microsoft.com/office/word/2006/wordml" xmlns:wps="http://schemas.microsoft.com/office/word/2010/wordprocessingShape" mc:Ignorable="w14 w15 w16se w16cid wp14">
+<w:footnotes xmlns:wpc="http://schemas.microsoft.com/office/word/2010/wordprocessingCanvas" xmlns:mc="http://schemas.openxmlformats.org/markup-compatibility/2006" xmlns:o="urn:schemas-microsoft-com:office:office" xmlns:r="http://schemas.openxmlformats.org/officeDocument/2006/relationships" xmlns:m="http://schemas.openxmlformats.org/officeDocument/2006/math" xmlns:v="urn:schemas-microsoft-com:vml" xmlns:wp14="http://schemas.microsoft.com/office/word/2010/wordprocessingDrawing" xmlns:wp="http://schemas.openxmlformats.org/drawingml/2006/wordprocessingDrawing" xmlns:w10="urn:schemas-microsoft-com:office:word" xmlns:w="http://schemas.openxmlformats.org/wordprocessingml/2006/main" xmlns:w14="http://schemas.microsoft.com/office/word/2010/wordml" xmlns:w15="http://schemas.microsoft.com/office/word/2012/wordml" xmlns:wpg="http://schemas.microsoft.com/office/word/2010/wordprocessingGroup" xmlns:wpi="http://schemas.microsoft.com/office/word/2010/wordprocessingInk" xmlns:wne="http://schemas.microsoft.com/office/word/2006/wordml" xmlns:wps="http://schemas.microsoft.com/office/word/2010/wordprocessingShape" mc:Ignorable="w14 w15 wp14">
   <w:footnote w:type="separator" w:id="-1">
     <w:p>
       <w:pPr>
@@ -6487,7 +5687,7 @@
 </file>
 
 <file path=word/numbering.xml><?xml version="1.0" encoding="utf-8"?>
-<w:numbering xmlns:wpc="http://schemas.microsoft.com/office/word/2010/wordprocessingCanvas" xmlns:cx="http://schemas.microsoft.com/office/drawing/2014/chartex" xmlns:cx1="http://schemas.microsoft.com/office/drawing/2015/9/8/chartex" xmlns:cx2="http://schemas.microsoft.com/office/drawing/2015/10/21/chartex" xmlns:cx3="http://schemas.microsoft.com/office/drawing/2016/5/9/chartex" xmlns:cx4="http://schemas.microsoft.com/office/drawing/2016/5/10/chartex" xmlns:cx5="http://schemas.microsoft.com/office/drawing/2016/5/11/chartex" xmlns:cx6="http://schemas.microsoft.com/office/drawing/2016/5/12/chartex" xmlns:cx7="http://schemas.microsoft.com/office/drawing/2016/5/13/chartex" xmlns:cx8="http://schemas.microsoft.com/office/drawing/2016/5/14/chartex" xmlns:mc="http://schemas.openxmlformats.org/markup-compatibility/2006" xmlns:aink="http://schemas.microsoft.com/office/drawing/2016/ink" xmlns:am3d="http://schemas.microsoft.com/office/drawing/2017/model3d" xmlns:o="urn:schemas-microsoft-com:office:office" xmlns:r="http://schemas.openxmlformats.org/officeDocument/2006/relationships" xmlns:m="http://schemas.openxmlformats.org/officeDocument/2006/math" xmlns:v="urn:schemas-microsoft-com:vml" xmlns:wp14="http://schemas.microsoft.com/office/word/2010/wordprocessingDrawing" xmlns:wp="http://schemas.openxmlformats.org/drawingml/2006/wordprocessingDrawing" xmlns:w10="urn:schemas-microsoft-com:office:word" xmlns:w="http://schemas.openxmlformats.org/wordprocessingml/2006/main" xmlns:w14="http://schemas.microsoft.com/office/word/2010/wordml" xmlns:w15="http://schemas.microsoft.com/office/word/2012/wordml" xmlns:w16cid="http://schemas.microsoft.com/office/word/2016/wordml/cid" xmlns:w16se="http://schemas.microsoft.com/office/word/2015/wordml/symex" xmlns:wpg="http://schemas.microsoft.com/office/word/2010/wordprocessingGroup" xmlns:wpi="http://schemas.microsoft.com/office/word/2010/wordprocessingInk" xmlns:wne="http://schemas.microsoft.com/office/word/2006/wordml" xmlns:wps="http://schemas.microsoft.com/office/word/2010/wordprocessingShape" mc:Ignorable="w14 w15 w16se w16cid wp14">
+<w:numbering xmlns:wpc="http://schemas.microsoft.com/office/word/2010/wordprocessingCanvas" xmlns:mc="http://schemas.openxmlformats.org/markup-compatibility/2006" xmlns:o="urn:schemas-microsoft-com:office:office" xmlns:r="http://schemas.openxmlformats.org/officeDocument/2006/relationships" xmlns:m="http://schemas.openxmlformats.org/officeDocument/2006/math" xmlns:v="urn:schemas-microsoft-com:vml" xmlns:wp14="http://schemas.microsoft.com/office/word/2010/wordprocessingDrawing" xmlns:wp="http://schemas.openxmlformats.org/drawingml/2006/wordprocessingDrawing" xmlns:w10="urn:schemas-microsoft-com:office:word" xmlns:w="http://schemas.openxmlformats.org/wordprocessingml/2006/main" xmlns:w14="http://schemas.microsoft.com/office/word/2010/wordml" xmlns:w15="http://schemas.microsoft.com/office/word/2012/wordml" xmlns:wpg="http://schemas.microsoft.com/office/word/2010/wordprocessingGroup" xmlns:wpi="http://schemas.microsoft.com/office/word/2010/wordprocessingInk" xmlns:wne="http://schemas.microsoft.com/office/word/2006/wordml" xmlns:wps="http://schemas.microsoft.com/office/word/2010/wordprocessingShape" mc:Ignorable="w14 w15 wp14">
   <w:abstractNum w:abstractNumId="0" w15:restartNumberingAfterBreak="0">
     <w:nsid w:val="01F41795"/>
     <w:multiLevelType w:val="hybridMultilevel"/>
@@ -6575,6 +5775,119 @@
     </w:lvl>
   </w:abstractNum>
   <w:abstractNum w:abstractNumId="1" w15:restartNumberingAfterBreak="0">
+    <w:nsid w:val="1E931371"/>
+    <w:multiLevelType w:val="hybridMultilevel"/>
+    <w:tmpl w:val="1960C2D4"/>
+    <w:lvl w:ilvl="0" w:tplc="04090001">
+      <w:start w:val="1"/>
+      <w:numFmt w:val="bullet"/>
+      <w:lvlText w:val=""/>
+      <w:lvlJc w:val="left"/>
+      <w:pPr>
+        <w:ind w:left="720" w:hanging="360"/>
+      </w:pPr>
+      <w:rPr>
+        <w:rFonts w:ascii="Symbol" w:hAnsi="Symbol" w:hint="default"/>
+      </w:rPr>
+    </w:lvl>
+    <w:lvl w:ilvl="1" w:tplc="04090003">
+      <w:start w:val="1"/>
+      <w:numFmt w:val="bullet"/>
+      <w:lvlText w:val="o"/>
+      <w:lvlJc w:val="left"/>
+      <w:pPr>
+        <w:ind w:left="1440" w:hanging="360"/>
+      </w:pPr>
+      <w:rPr>
+        <w:rFonts w:ascii="Courier New" w:hAnsi="Courier New" w:cs="Courier New" w:hint="default"/>
+      </w:rPr>
+    </w:lvl>
+    <w:lvl w:ilvl="2" w:tplc="04090005" w:tentative="1">
+      <w:start w:val="1"/>
+      <w:numFmt w:val="bullet"/>
+      <w:lvlText w:val=""/>
+      <w:lvlJc w:val="left"/>
+      <w:pPr>
+        <w:ind w:left="2160" w:hanging="360"/>
+      </w:pPr>
+      <w:rPr>
+        <w:rFonts w:ascii="Wingdings" w:hAnsi="Wingdings" w:hint="default"/>
+      </w:rPr>
+    </w:lvl>
+    <w:lvl w:ilvl="3" w:tplc="04090001" w:tentative="1">
+      <w:start w:val="1"/>
+      <w:numFmt w:val="bullet"/>
+      <w:lvlText w:val=""/>
+      <w:lvlJc w:val="left"/>
+      <w:pPr>
+        <w:ind w:left="2880" w:hanging="360"/>
+      </w:pPr>
+      <w:rPr>
+        <w:rFonts w:ascii="Symbol" w:hAnsi="Symbol" w:hint="default"/>
+      </w:rPr>
+    </w:lvl>
+    <w:lvl w:ilvl="4" w:tplc="04090003" w:tentative="1">
+      <w:start w:val="1"/>
+      <w:numFmt w:val="bullet"/>
+      <w:lvlText w:val="o"/>
+      <w:lvlJc w:val="left"/>
+      <w:pPr>
+        <w:ind w:left="3600" w:hanging="360"/>
+      </w:pPr>
+      <w:rPr>
+        <w:rFonts w:ascii="Courier New" w:hAnsi="Courier New" w:cs="Courier New" w:hint="default"/>
+      </w:rPr>
+    </w:lvl>
+    <w:lvl w:ilvl="5" w:tplc="04090005" w:tentative="1">
+      <w:start w:val="1"/>
+      <w:numFmt w:val="bullet"/>
+      <w:lvlText w:val=""/>
+      <w:lvlJc w:val="left"/>
+      <w:pPr>
+        <w:ind w:left="4320" w:hanging="360"/>
+      </w:pPr>
+      <w:rPr>
+        <w:rFonts w:ascii="Wingdings" w:hAnsi="Wingdings" w:hint="default"/>
+      </w:rPr>
+    </w:lvl>
+    <w:lvl w:ilvl="6" w:tplc="04090001" w:tentative="1">
+      <w:start w:val="1"/>
+      <w:numFmt w:val="bullet"/>
+      <w:lvlText w:val=""/>
+      <w:lvlJc w:val="left"/>
+      <w:pPr>
+        <w:ind w:left="5040" w:hanging="360"/>
+      </w:pPr>
+      <w:rPr>
+        <w:rFonts w:ascii="Symbol" w:hAnsi="Symbol" w:hint="default"/>
+      </w:rPr>
+    </w:lvl>
+    <w:lvl w:ilvl="7" w:tplc="04090003" w:tentative="1">
+      <w:start w:val="1"/>
+      <w:numFmt w:val="bullet"/>
+      <w:lvlText w:val="o"/>
+      <w:lvlJc w:val="left"/>
+      <w:pPr>
+        <w:ind w:left="5760" w:hanging="360"/>
+      </w:pPr>
+      <w:rPr>
+        <w:rFonts w:ascii="Courier New" w:hAnsi="Courier New" w:cs="Courier New" w:hint="default"/>
+      </w:rPr>
+    </w:lvl>
+    <w:lvl w:ilvl="8" w:tplc="04090005" w:tentative="1">
+      <w:start w:val="1"/>
+      <w:numFmt w:val="bullet"/>
+      <w:lvlText w:val=""/>
+      <w:lvlJc w:val="left"/>
+      <w:pPr>
+        <w:ind w:left="6480" w:hanging="360"/>
+      </w:pPr>
+      <w:rPr>
+        <w:rFonts w:ascii="Wingdings" w:hAnsi="Wingdings" w:hint="default"/>
+      </w:rPr>
+    </w:lvl>
+  </w:abstractNum>
+  <w:abstractNum w:abstractNumId="2" w15:restartNumberingAfterBreak="0">
     <w:nsid w:val="20144572"/>
     <w:multiLevelType w:val="hybridMultilevel"/>
     <w:tmpl w:val="C0DC6A1E"/>
@@ -6660,7 +5973,7 @@
       </w:pPr>
     </w:lvl>
   </w:abstractNum>
-  <w:abstractNum w:abstractNumId="2" w15:restartNumberingAfterBreak="0">
+  <w:abstractNum w:abstractNumId="3" w15:restartNumberingAfterBreak="0">
     <w:nsid w:val="29B964C6"/>
     <w:multiLevelType w:val="hybridMultilevel"/>
     <w:tmpl w:val="2698F6BA"/>
@@ -6751,7 +6064,7 @@
       </w:pPr>
     </w:lvl>
   </w:abstractNum>
-  <w:abstractNum w:abstractNumId="3" w15:restartNumberingAfterBreak="0">
+  <w:abstractNum w:abstractNumId="4" w15:restartNumberingAfterBreak="0">
     <w:nsid w:val="317643A7"/>
     <w:multiLevelType w:val="hybridMultilevel"/>
     <w:tmpl w:val="C3869DE4"/>
@@ -6840,7 +6153,7 @@
       </w:pPr>
     </w:lvl>
   </w:abstractNum>
-  <w:abstractNum w:abstractNumId="4" w15:restartNumberingAfterBreak="0">
+  <w:abstractNum w:abstractNumId="5" w15:restartNumberingAfterBreak="0">
     <w:nsid w:val="4FA107CE"/>
     <w:multiLevelType w:val="hybridMultilevel"/>
     <w:tmpl w:val="09EE401A"/>
@@ -6926,7 +6239,7 @@
       </w:pPr>
     </w:lvl>
   </w:abstractNum>
-  <w:abstractNum w:abstractNumId="5" w15:restartNumberingAfterBreak="0">
+  <w:abstractNum w:abstractNumId="6" w15:restartNumberingAfterBreak="0">
     <w:nsid w:val="514E67D8"/>
     <w:multiLevelType w:val="hybridMultilevel"/>
     <w:tmpl w:val="28523618"/>
@@ -7012,7 +6325,7 @@
       </w:pPr>
     </w:lvl>
   </w:abstractNum>
-  <w:abstractNum w:abstractNumId="6" w15:restartNumberingAfterBreak="0">
+  <w:abstractNum w:abstractNumId="7" w15:restartNumberingAfterBreak="0">
     <w:nsid w:val="585A2D11"/>
     <w:multiLevelType w:val="hybridMultilevel"/>
     <w:tmpl w:val="C3869DE4"/>
@@ -7101,7 +6414,7 @@
       </w:pPr>
     </w:lvl>
   </w:abstractNum>
-  <w:abstractNum w:abstractNumId="7" w15:restartNumberingAfterBreak="0">
+  <w:abstractNum w:abstractNumId="8" w15:restartNumberingAfterBreak="0">
     <w:nsid w:val="5D3343D5"/>
     <w:multiLevelType w:val="hybridMultilevel"/>
     <w:tmpl w:val="F53A7C4E"/>
@@ -7187,7 +6500,7 @@
       </w:pPr>
     </w:lvl>
   </w:abstractNum>
-  <w:abstractNum w:abstractNumId="8" w15:restartNumberingAfterBreak="0">
+  <w:abstractNum w:abstractNumId="9" w15:restartNumberingAfterBreak="0">
     <w:nsid w:val="60E27B36"/>
     <w:multiLevelType w:val="hybridMultilevel"/>
     <w:tmpl w:val="2E86309C"/>
@@ -7300,7 +6613,7 @@
       </w:rPr>
     </w:lvl>
   </w:abstractNum>
-  <w:abstractNum w:abstractNumId="9" w15:restartNumberingAfterBreak="0">
+  <w:abstractNum w:abstractNumId="10" w15:restartNumberingAfterBreak="0">
     <w:nsid w:val="75C143E2"/>
     <w:multiLevelType w:val="hybridMultilevel"/>
     <w:tmpl w:val="F53A7C4E"/>
@@ -7387,40 +6700,43 @@
     </w:lvl>
   </w:abstractNum>
   <w:num w:numId="1">
-    <w:abstractNumId w:val="2"/>
+    <w:abstractNumId w:val="3"/>
   </w:num>
   <w:num w:numId="2">
-    <w:abstractNumId w:val="5"/>
+    <w:abstractNumId w:val="6"/>
   </w:num>
   <w:num w:numId="3">
-    <w:abstractNumId w:val="6"/>
+    <w:abstractNumId w:val="7"/>
   </w:num>
   <w:num w:numId="4">
-    <w:abstractNumId w:val="3"/>
+    <w:abstractNumId w:val="4"/>
   </w:num>
   <w:num w:numId="5">
-    <w:abstractNumId w:val="8"/>
+    <w:abstractNumId w:val="9"/>
   </w:num>
   <w:num w:numId="6">
-    <w:abstractNumId w:val="9"/>
+    <w:abstractNumId w:val="10"/>
   </w:num>
   <w:num w:numId="7">
-    <w:abstractNumId w:val="4"/>
+    <w:abstractNumId w:val="5"/>
   </w:num>
   <w:num w:numId="8">
     <w:abstractNumId w:val="0"/>
   </w:num>
   <w:num w:numId="9">
-    <w:abstractNumId w:val="1"/>
+    <w:abstractNumId w:val="2"/>
   </w:num>
   <w:num w:numId="10">
-    <w:abstractNumId w:val="7"/>
+    <w:abstractNumId w:val="8"/>
+  </w:num>
+  <w:num w:numId="11">
+    <w:abstractNumId w:val="1"/>
   </w:num>
 </w:numbering>
 </file>
 
 <file path=word/styles.xml><?xml version="1.0" encoding="utf-8"?>
-<w:styles xmlns:mc="http://schemas.openxmlformats.org/markup-compatibility/2006" xmlns:r="http://schemas.openxmlformats.org/officeDocument/2006/relationships" xmlns:w="http://schemas.openxmlformats.org/wordprocessingml/2006/main" xmlns:w14="http://schemas.microsoft.com/office/word/2010/wordml" xmlns:w15="http://schemas.microsoft.com/office/word/2012/wordml" xmlns:w16cid="http://schemas.microsoft.com/office/word/2016/wordml/cid" xmlns:w16se="http://schemas.microsoft.com/office/word/2015/wordml/symex" mc:Ignorable="w14 w15 w16se w16cid">
+<w:styles xmlns:mc="http://schemas.openxmlformats.org/markup-compatibility/2006" xmlns:r="http://schemas.openxmlformats.org/officeDocument/2006/relationships" xmlns:w="http://schemas.openxmlformats.org/wordprocessingml/2006/main" xmlns:w14="http://schemas.microsoft.com/office/word/2010/wordml" xmlns:w15="http://schemas.microsoft.com/office/word/2012/wordml" mc:Ignorable="w14 w15">
   <w:docDefaults>
     <w:rPrDefault>
       <w:rPr>
@@ -7436,7 +6752,7 @@
       </w:pPr>
     </w:pPrDefault>
   </w:docDefaults>
-  <w:latentStyles w:defLockedState="0" w:defUIPriority="99" w:defSemiHidden="0" w:defUnhideWhenUsed="0" w:defQFormat="0" w:count="375">
+  <w:latentStyles w:defLockedState="0" w:defUIPriority="99" w:defSemiHidden="0" w:defUnhideWhenUsed="0" w:defQFormat="0" w:count="371">
     <w:lsdException w:name="Normal" w:uiPriority="0" w:qFormat="1"/>
     <w:lsdException w:name="heading 1" w:uiPriority="9" w:qFormat="1"/>
     <w:lsdException w:name="heading 2" w:semiHidden="1" w:uiPriority="9" w:unhideWhenUsed="1" w:qFormat="1"/>
@@ -7542,6 +6858,7 @@
     <w:lsdException w:name="HTML Sample" w:semiHidden="1" w:unhideWhenUsed="1"/>
     <w:lsdException w:name="HTML Typewriter" w:semiHidden="1" w:unhideWhenUsed="1"/>
     <w:lsdException w:name="HTML Variable" w:semiHidden="1" w:unhideWhenUsed="1"/>
+    <w:lsdException w:name="Normal Table" w:semiHidden="1" w:unhideWhenUsed="1"/>
     <w:lsdException w:name="annotation subject" w:semiHidden="1" w:unhideWhenUsed="1"/>
     <w:lsdException w:name="No List" w:semiHidden="1" w:unhideWhenUsed="1"/>
     <w:lsdException w:name="Outline List 1" w:semiHidden="1" w:unhideWhenUsed="1"/>
@@ -7585,8 +6902,10 @@
     <w:lsdException w:name="Table Elegant" w:semiHidden="1" w:unhideWhenUsed="1"/>
     <w:lsdException w:name="Table Professional" w:semiHidden="1" w:unhideWhenUsed="1"/>
     <w:lsdException w:name="Table Subtle 1" w:semiHidden="1" w:unhideWhenUsed="1"/>
+    <w:lsdException w:name="Table Subtle 2" w:semiHidden="1" w:unhideWhenUsed="1"/>
     <w:lsdException w:name="Table Web 1" w:semiHidden="1" w:unhideWhenUsed="1"/>
     <w:lsdException w:name="Table Web 2" w:semiHidden="1" w:unhideWhenUsed="1"/>
+    <w:lsdException w:name="Table Web 3" w:semiHidden="1" w:unhideWhenUsed="1"/>
     <w:lsdException w:name="Balloon Text" w:semiHidden="1" w:unhideWhenUsed="1"/>
     <w:lsdException w:name="Table Grid" w:uiPriority="39"/>
     <w:lsdException w:name="Table Theme" w:semiHidden="1" w:unhideWhenUsed="1"/>
@@ -7805,10 +7124,6 @@
     <w:lsdException w:name="List Table 5 Dark Accent 6" w:uiPriority="50"/>
     <w:lsdException w:name="List Table 6 Colorful Accent 6" w:uiPriority="51"/>
     <w:lsdException w:name="List Table 7 Colorful Accent 6" w:uiPriority="52"/>
-    <w:lsdException w:name="Mention" w:semiHidden="1" w:unhideWhenUsed="1"/>
-    <w:lsdException w:name="Smart Hyperlink" w:semiHidden="1" w:unhideWhenUsed="1"/>
-    <w:lsdException w:name="Hashtag" w:semiHidden="1" w:unhideWhenUsed="1"/>
-    <w:lsdException w:name="Unresolved Mention" w:semiHidden="1" w:unhideWhenUsed="1"/>
   </w:latentStyles>
   <w:style w:type="paragraph" w:default="1" w:styleId="Normal">
     <w:name w:val="Normal"/>
@@ -8471,7 +7786,7 @@
 </file>
 
 <file path=customXml/itemProps1.xml><?xml version="1.0" encoding="utf-8"?>
-<ds:datastoreItem xmlns:ds="http://schemas.openxmlformats.org/officeDocument/2006/customXml" ds:itemID="{A139836E-E008-4768-9797-D98F16ED9109}">
+<ds:datastoreItem xmlns:ds="http://schemas.openxmlformats.org/officeDocument/2006/customXml" ds:itemID="{55FBD2BF-59A5-4DED-8FA7-478135981D8D}">
   <ds:schemaRefs>
     <ds:schemaRef ds:uri="http://schemas.openxmlformats.org/officeDocument/2006/bibliography"/>
   </ds:schemaRefs>

</xml_diff>

<commit_message>
Fixed minor note in documentation
</commit_message>
<xml_diff>
--- a/Documentation/WORD/Instructions to create Visual Studio Templates.docx
+++ b/Documentation/WORD/Instructions to create Visual Studio Templates.docx
@@ -557,8 +557,6 @@
               </w:rPr>
               <w:t>Item Level Template Export</w:t>
             </w:r>
-            <w:bookmarkStart w:id="0" w:name="_GoBack"/>
-            <w:bookmarkEnd w:id="0"/>
             <w:r>
               <w:rPr>
                 <w:noProof/>
@@ -860,7 +858,7 @@
           <w:u w:val="single"/>
         </w:rPr>
       </w:pPr>
-      <w:bookmarkStart w:id="1" w:name="_Toc22904245"/>
+      <w:bookmarkStart w:id="0" w:name="_Toc22904245"/>
       <w:r>
         <w:rPr>
           <w:rFonts w:ascii="Verdana" w:hAnsi="Verdana"/>
@@ -872,24 +870,24 @@
         <w:lastRenderedPageBreak/>
         <w:t>Instructions</w:t>
       </w:r>
+      <w:bookmarkEnd w:id="0"/>
+    </w:p>
+    <w:p/>
+    <w:p>
+      <w:pPr>
+        <w:pStyle w:val="Heading2"/>
+        <w:rPr>
+          <w:u w:val="single"/>
+        </w:rPr>
+      </w:pPr>
+      <w:bookmarkStart w:id="1" w:name="_Toc22904246"/>
+      <w:r>
+        <w:rPr>
+          <w:u w:val="single"/>
+        </w:rPr>
+        <w:t>Update Templates</w:t>
+      </w:r>
       <w:bookmarkEnd w:id="1"/>
-    </w:p>
-    <w:p/>
-    <w:p>
-      <w:pPr>
-        <w:pStyle w:val="Heading2"/>
-        <w:rPr>
-          <w:u w:val="single"/>
-        </w:rPr>
-      </w:pPr>
-      <w:bookmarkStart w:id="2" w:name="_Toc22904246"/>
-      <w:r>
-        <w:rPr>
-          <w:u w:val="single"/>
-        </w:rPr>
-        <w:t>Update Templates</w:t>
-      </w:r>
-      <w:bookmarkEnd w:id="2"/>
     </w:p>
     <w:p>
       <w:pPr>
@@ -1634,25 +1632,25 @@
       <w:pPr>
         <w:pStyle w:val="Heading2"/>
       </w:pPr>
-      <w:bookmarkStart w:id="3" w:name="_Toc22904247"/>
+      <w:bookmarkStart w:id="2" w:name="_Toc22904247"/>
       <w:r>
         <w:t>Export Templates</w:t>
       </w:r>
+      <w:bookmarkEnd w:id="2"/>
+    </w:p>
+    <w:p/>
+    <w:p>
+      <w:pPr>
+        <w:pStyle w:val="Heading3"/>
+        <w:rPr>
+          <w:rFonts w:eastAsiaTheme="minorHAnsi"/>
+        </w:rPr>
+      </w:pPr>
+      <w:bookmarkStart w:id="3" w:name="_Toc22904248"/>
+      <w:r>
+        <w:t>Project Level Template Export</w:t>
+      </w:r>
       <w:bookmarkEnd w:id="3"/>
-    </w:p>
-    <w:p/>
-    <w:p>
-      <w:pPr>
-        <w:pStyle w:val="Heading3"/>
-        <w:rPr>
-          <w:rFonts w:eastAsiaTheme="minorHAnsi"/>
-        </w:rPr>
-      </w:pPr>
-      <w:bookmarkStart w:id="4" w:name="_Toc22904248"/>
-      <w:r>
-        <w:t>Project Level Template Export</w:t>
-      </w:r>
-      <w:bookmarkEnd w:id="4"/>
     </w:p>
     <w:p>
       <w:pPr>
@@ -3723,7 +3721,7 @@
           <w:rFonts w:eastAsiaTheme="minorHAnsi"/>
         </w:rPr>
       </w:pPr>
-      <w:bookmarkStart w:id="5" w:name="_Toc22904249"/>
+      <w:bookmarkStart w:id="4" w:name="_Toc22904249"/>
       <w:r>
         <w:lastRenderedPageBreak/>
         <w:t>Item</w:t>
@@ -3731,7 +3729,7 @@
       <w:r>
         <w:t xml:space="preserve"> Level Template Export</w:t>
       </w:r>
-      <w:bookmarkEnd w:id="5"/>
+      <w:bookmarkEnd w:id="4"/>
     </w:p>
     <w:p>
       <w:pPr>
@@ -4988,11 +4986,11 @@
       <w:pPr>
         <w:pStyle w:val="Heading3"/>
       </w:pPr>
-      <w:bookmarkStart w:id="6" w:name="_Toc22904250"/>
+      <w:bookmarkStart w:id="5" w:name="_Toc22904250"/>
       <w:r>
         <w:t>Multi-project Template Export</w:t>
       </w:r>
-      <w:bookmarkEnd w:id="6"/>
+      <w:bookmarkEnd w:id="5"/>
     </w:p>
     <w:p>
       <w:pPr>
@@ -5214,11 +5212,11 @@
       <w:pPr>
         <w:pStyle w:val="Heading2"/>
       </w:pPr>
-      <w:bookmarkStart w:id="7" w:name="_Toc22904251"/>
+      <w:bookmarkStart w:id="6" w:name="_Toc22904251"/>
       <w:r>
         <w:t>Create VSIX</w:t>
       </w:r>
-      <w:bookmarkEnd w:id="7"/>
+      <w:bookmarkEnd w:id="6"/>
     </w:p>
     <w:p/>
     <w:p>
@@ -5534,7 +5532,7 @@
       <w:pPr>
         <w:pStyle w:val="Heading2"/>
       </w:pPr>
-      <w:bookmarkStart w:id="8" w:name="_Toc22904252"/>
+      <w:bookmarkStart w:id="7" w:name="_Toc22904252"/>
       <w:r>
         <w:t xml:space="preserve">Kepler </w:t>
       </w:r>
@@ -5544,7 +5542,7 @@
       <w:r>
         <w:t>Notes</w:t>
       </w:r>
-      <w:bookmarkEnd w:id="8"/>
+      <w:bookmarkEnd w:id="7"/>
     </w:p>
     <w:p>
       <w:r>
@@ -5560,7 +5558,19 @@
         </w:numPr>
       </w:pPr>
       <w:r>
-        <w:t>The original Solution was written by Brian Fortman and on its own, the solution was great, but it was not connected to the original Relativity templates project</w:t>
+        <w:t xml:space="preserve">The original </w:t>
+      </w:r>
+      <w:r>
+        <w:t xml:space="preserve">Kepler Template </w:t>
+      </w:r>
+      <w:r>
+        <w:t xml:space="preserve">Solution </w:t>
+      </w:r>
+      <w:r>
+        <w:t xml:space="preserve">is </w:t>
+      </w:r>
+      <w:r>
+        <w:t>great, but it was not connected to the original Relativity templates project</w:t>
       </w:r>
     </w:p>
     <w:p>
@@ -5572,7 +5582,13 @@
         </w:numPr>
       </w:pPr>
       <w:r>
-        <w:t xml:space="preserve">This resulted in me exporting each project manually in the way we did it above with a bunch of manual tweaks against Brian’s original code.  </w:t>
+        <w:t xml:space="preserve">This resulted in exporting each project manually in the way we did it above with a bunch of manual tweaks against </w:t>
+      </w:r>
+      <w:r>
+        <w:t xml:space="preserve">the </w:t>
+      </w:r>
+      <w:r>
+        <w:t xml:space="preserve">original code.  </w:t>
       </w:r>
     </w:p>
     <w:p>
@@ -5584,7 +5600,12 @@
         </w:numPr>
       </w:pPr>
       <w:r>
-        <w:t xml:space="preserve">What this means is you should edit the code, files, and vstemplate xml manually (for now) under </w:t>
+        <w:t>What this means is you should</w:t>
+      </w:r>
+      <w:bookmarkStart w:id="8" w:name="_GoBack"/>
+      <w:bookmarkEnd w:id="8"/>
+      <w:r>
+        <w:t xml:space="preserve"> edit the code, files, and vstemplate xml manually (for now) under </w:t>
       </w:r>
       <w:r>
         <w:rPr>
@@ -7786,7 +7807,7 @@
 </file>
 
 <file path=customXml/itemProps1.xml><?xml version="1.0" encoding="utf-8"?>
-<ds:datastoreItem xmlns:ds="http://schemas.openxmlformats.org/officeDocument/2006/customXml" ds:itemID="{55FBD2BF-59A5-4DED-8FA7-478135981D8D}">
+<ds:datastoreItem xmlns:ds="http://schemas.openxmlformats.org/officeDocument/2006/customXml" ds:itemID="{E397E4EB-9BD3-42D7-8907-E894ED626AA4}">
   <ds:schemaRefs>
     <ds:schemaRef ds:uri="http://schemas.openxmlformats.org/officeDocument/2006/bibliography"/>
   </ds:schemaRefs>

</xml_diff>

<commit_message>
Updated kepler section and what I did
</commit_message>
<xml_diff>
--- a/Documentation/WORD/Instructions to create Visual Studio Templates.docx
+++ b/Documentation/WORD/Instructions to create Visual Studio Templates.docx
@@ -171,7 +171,7 @@
           <w:sz w:val="36"/>
           <w:szCs w:val="36"/>
         </w:rPr>
-        <w:t>October 25, 2019</w:t>
+        <w:t>December 6, 2019</w:t>
       </w:r>
       <w:r>
         <w:rPr>
@@ -270,7 +270,7 @@
             </w:rPr>
             <w:fldChar w:fldCharType="separate"/>
           </w:r>
-          <w:hyperlink w:anchor="_Toc22904245" w:history="1">
+          <w:hyperlink w:anchor="_Toc26545703" w:history="1">
             <w:r>
               <w:rPr>
                 <w:rStyle w:val="Hyperlink"/>
@@ -300,7 +300,7 @@
                 <w:noProof/>
                 <w:webHidden/>
               </w:rPr>
-              <w:instrText xml:space="preserve"> PAGEREF _Toc22904245 \h </w:instrText>
+              <w:instrText xml:space="preserve"> PAGEREF _Toc26545703 \h </w:instrText>
             </w:r>
             <w:r>
               <w:rPr>
@@ -342,7 +342,7 @@
               <w:noProof/>
             </w:rPr>
           </w:pPr>
-          <w:hyperlink w:anchor="_Toc22904246" w:history="1">
+          <w:hyperlink w:anchor="_Toc26545704" w:history="1">
             <w:r>
               <w:rPr>
                 <w:rStyle w:val="Hyperlink"/>
@@ -369,7 +369,7 @@
                 <w:noProof/>
                 <w:webHidden/>
               </w:rPr>
-              <w:instrText xml:space="preserve"> PAGEREF _Toc22904246 \h </w:instrText>
+              <w:instrText xml:space="preserve"> PAGEREF _Toc26545704 \h </w:instrText>
             </w:r>
             <w:r>
               <w:rPr>
@@ -411,7 +411,7 @@
               <w:noProof/>
             </w:rPr>
           </w:pPr>
-          <w:hyperlink w:anchor="_Toc22904247" w:history="1">
+          <w:hyperlink w:anchor="_Toc26545705" w:history="1">
             <w:r>
               <w:rPr>
                 <w:rStyle w:val="Hyperlink"/>
@@ -438,7 +438,7 @@
                 <w:noProof/>
                 <w:webHidden/>
               </w:rPr>
-              <w:instrText xml:space="preserve"> PAGEREF _Toc22904247 \h </w:instrText>
+              <w:instrText xml:space="preserve"> PAGEREF _Toc26545705 \h </w:instrText>
             </w:r>
             <w:r>
               <w:rPr>
@@ -480,7 +480,7 @@
               <w:noProof/>
             </w:rPr>
           </w:pPr>
-          <w:hyperlink w:anchor="_Toc22904248" w:history="1">
+          <w:hyperlink w:anchor="_Toc26545706" w:history="1">
             <w:r>
               <w:rPr>
                 <w:rStyle w:val="Hyperlink"/>
@@ -507,7 +507,7 @@
                 <w:noProof/>
                 <w:webHidden/>
               </w:rPr>
-              <w:instrText xml:space="preserve"> PAGEREF _Toc22904248 \h </w:instrText>
+              <w:instrText xml:space="preserve"> PAGEREF _Toc26545706 \h </w:instrText>
             </w:r>
             <w:r>
               <w:rPr>
@@ -549,7 +549,7 @@
               <w:noProof/>
             </w:rPr>
           </w:pPr>
-          <w:hyperlink w:anchor="_Toc22904249" w:history="1">
+          <w:hyperlink w:anchor="_Toc26545707" w:history="1">
             <w:r>
               <w:rPr>
                 <w:rStyle w:val="Hyperlink"/>
@@ -576,7 +576,7 @@
                 <w:noProof/>
                 <w:webHidden/>
               </w:rPr>
-              <w:instrText xml:space="preserve"> PAGEREF _Toc22904249 \h </w:instrText>
+              <w:instrText xml:space="preserve"> PAGEREF _Toc26545707 \h </w:instrText>
             </w:r>
             <w:r>
               <w:rPr>
@@ -618,7 +618,7 @@
               <w:noProof/>
             </w:rPr>
           </w:pPr>
-          <w:hyperlink w:anchor="_Toc22904250" w:history="1">
+          <w:hyperlink w:anchor="_Toc26545708" w:history="1">
             <w:r>
               <w:rPr>
                 <w:rStyle w:val="Hyperlink"/>
@@ -645,7 +645,7 @@
                 <w:noProof/>
                 <w:webHidden/>
               </w:rPr>
-              <w:instrText xml:space="preserve"> PAGEREF _Toc22904250 \h </w:instrText>
+              <w:instrText xml:space="preserve"> PAGEREF _Toc26545708 \h </w:instrText>
             </w:r>
             <w:r>
               <w:rPr>
@@ -687,7 +687,7 @@
               <w:noProof/>
             </w:rPr>
           </w:pPr>
-          <w:hyperlink w:anchor="_Toc22904251" w:history="1">
+          <w:hyperlink w:anchor="_Toc26545709" w:history="1">
             <w:r>
               <w:rPr>
                 <w:rStyle w:val="Hyperlink"/>
@@ -714,7 +714,7 @@
                 <w:noProof/>
                 <w:webHidden/>
               </w:rPr>
-              <w:instrText xml:space="preserve"> PAGEREF _Toc22904251 \h </w:instrText>
+              <w:instrText xml:space="preserve"> PAGEREF _Toc26545709 \h </w:instrText>
             </w:r>
             <w:r>
               <w:rPr>
@@ -756,13 +756,13 @@
               <w:noProof/>
             </w:rPr>
           </w:pPr>
-          <w:hyperlink w:anchor="_Toc22904252" w:history="1">
+          <w:hyperlink w:anchor="_Toc26545710" w:history="1">
             <w:r>
               <w:rPr>
                 <w:rStyle w:val="Hyperlink"/>
                 <w:noProof/>
               </w:rPr>
-              <w:t>Kepler Template Notes</w:t>
+              <w:t>Kepler Template Merger Notes</w:t>
             </w:r>
             <w:r>
               <w:rPr>
@@ -783,7 +783,7 @@
                 <w:noProof/>
                 <w:webHidden/>
               </w:rPr>
-              <w:instrText xml:space="preserve"> PAGEREF _Toc22904252 \h </w:instrText>
+              <w:instrText xml:space="preserve"> PAGEREF _Toc26545710 \h </w:instrText>
             </w:r>
             <w:r>
               <w:rPr>
@@ -858,7 +858,7 @@
           <w:u w:val="single"/>
         </w:rPr>
       </w:pPr>
-      <w:bookmarkStart w:id="0" w:name="_Toc22904245"/>
+      <w:bookmarkStart w:id="0" w:name="_Toc26545703"/>
       <w:r>
         <w:rPr>
           <w:rFonts w:ascii="Verdana" w:hAnsi="Verdana"/>
@@ -880,7 +880,7 @@
           <w:u w:val="single"/>
         </w:rPr>
       </w:pPr>
-      <w:bookmarkStart w:id="1" w:name="_Toc22904246"/>
+      <w:bookmarkStart w:id="1" w:name="_Toc26545704"/>
       <w:r>
         <w:rPr>
           <w:u w:val="single"/>
@@ -1632,7 +1632,7 @@
       <w:pPr>
         <w:pStyle w:val="Heading2"/>
       </w:pPr>
-      <w:bookmarkStart w:id="2" w:name="_Toc22904247"/>
+      <w:bookmarkStart w:id="2" w:name="_Toc26545705"/>
       <w:r>
         <w:t>Export Templates</w:t>
       </w:r>
@@ -1646,7 +1646,7 @@
           <w:rFonts w:eastAsiaTheme="minorHAnsi"/>
         </w:rPr>
       </w:pPr>
-      <w:bookmarkStart w:id="3" w:name="_Toc22904248"/>
+      <w:bookmarkStart w:id="3" w:name="_Toc26545706"/>
       <w:r>
         <w:t>Project Level Template Export</w:t>
       </w:r>
@@ -3721,7 +3721,7 @@
           <w:rFonts w:eastAsiaTheme="minorHAnsi"/>
         </w:rPr>
       </w:pPr>
-      <w:bookmarkStart w:id="4" w:name="_Toc22904249"/>
+      <w:bookmarkStart w:id="4" w:name="_Toc26545707"/>
       <w:r>
         <w:lastRenderedPageBreak/>
         <w:t>Item</w:t>
@@ -4986,7 +4986,7 @@
       <w:pPr>
         <w:pStyle w:val="Heading3"/>
       </w:pPr>
-      <w:bookmarkStart w:id="5" w:name="_Toc22904250"/>
+      <w:bookmarkStart w:id="5" w:name="_Toc26545708"/>
       <w:r>
         <w:t>Multi-project Template Export</w:t>
       </w:r>
@@ -5212,7 +5212,7 @@
       <w:pPr>
         <w:pStyle w:val="Heading2"/>
       </w:pPr>
-      <w:bookmarkStart w:id="6" w:name="_Toc22904251"/>
+      <w:bookmarkStart w:id="6" w:name="_Toc26545709"/>
       <w:r>
         <w:t>Create VSIX</w:t>
       </w:r>
@@ -5532,12 +5532,15 @@
       <w:pPr>
         <w:pStyle w:val="Heading2"/>
       </w:pPr>
-      <w:bookmarkStart w:id="7" w:name="_Toc22904252"/>
+      <w:bookmarkStart w:id="7" w:name="_Toc26545710"/>
       <w:r>
         <w:t xml:space="preserve">Kepler </w:t>
       </w:r>
       <w:r>
         <w:t xml:space="preserve">Template </w:t>
+      </w:r>
+      <w:r>
+        <w:t xml:space="preserve">Merger </w:t>
       </w:r>
       <w:r>
         <w:t>Notes</w:t>
@@ -5567,10 +5570,13 @@
         <w:t xml:space="preserve">Solution </w:t>
       </w:r>
       <w:r>
-        <w:t xml:space="preserve">is </w:t>
+        <w:t xml:space="preserve">was developed by another team, and worked </w:t>
       </w:r>
       <w:r>
         <w:t>great, but it was not connected to the original Relativity templates project</w:t>
+      </w:r>
+      <w:r>
+        <w:t>.  It needed to be merged and thus we had to do some less than ideal things to achieve the merger.</w:t>
       </w:r>
     </w:p>
     <w:p>
@@ -5582,13 +5588,16 @@
         </w:numPr>
       </w:pPr>
       <w:r>
-        <w:t xml:space="preserve">This resulted in exporting each project manually in the way we did it above with a bunch of manual tweaks against </w:t>
-      </w:r>
-      <w:r>
-        <w:t xml:space="preserve">the </w:t>
-      </w:r>
-      <w:r>
-        <w:t xml:space="preserve">original code.  </w:t>
+        <w:t xml:space="preserve">This resulted in exporting each </w:t>
+      </w:r>
+      <w:r>
+        <w:t xml:space="preserve">Kepler </w:t>
+      </w:r>
+      <w:r>
+        <w:t xml:space="preserve">project manually in the way we did it above </w:t>
+      </w:r>
+      <w:r>
+        <w:t>for our older templates, with minimal changes to the code in the projects.</w:t>
       </w:r>
     </w:p>
     <w:p>
@@ -5600,39 +5609,13 @@
         </w:numPr>
       </w:pPr>
       <w:r>
-        <w:t>What this means is you should</w:t>
-      </w:r>
-      <w:bookmarkStart w:id="8" w:name="_GoBack"/>
-      <w:bookmarkEnd w:id="8"/>
-      <w:r>
-        <w:t xml:space="preserve"> edit the code, files, and vstemplate xml manually (for now) under </w:t>
-      </w:r>
-      <w:r>
-        <w:rPr>
-          <w:i/>
-        </w:rPr>
-        <w:t>D:\SourceCode\GitHub\relativity-templates\Exports\Kepler</w:t>
-      </w:r>
-      <w:r>
-        <w:t xml:space="preserve"> before </w:t>
-      </w:r>
-      <w:r>
-        <w:t>pushing it to the AllRelativityTemplates solution.</w:t>
-      </w:r>
-    </w:p>
-    <w:p>
-      <w:pPr>
-        <w:pStyle w:val="ListParagraph"/>
-        <w:numPr>
-          <w:ilvl w:val="0"/>
-          <w:numId w:val="11"/>
-        </w:numPr>
-      </w:pPr>
-      <w:r>
-        <w:t>Known Issues</w:t>
-      </w:r>
-      <w:r>
-        <w:t>:</w:t>
+        <w:t xml:space="preserve">Most of the changes were done at the </w:t>
+      </w:r>
+      <w:r>
+        <w:t>Meta</w:t>
+      </w:r>
+      <w:r>
+        <w:t xml:space="preserve"> data level, such as making the vstemplates mimic some of the settings and style we have in other older projects.</w:t>
       </w:r>
     </w:p>
     <w:p>
@@ -5644,7 +5627,172 @@
         </w:numPr>
       </w:pPr>
       <w:r>
-        <w:t xml:space="preserve">IModule and IService Item templates do not use their respective Wizards like the Project template does.  </w:t>
+        <w:t xml:space="preserve">Ensure we aren’t using packages.config and other files and all NuGet references are done in the .vstemplates files. </w:t>
+      </w:r>
+    </w:p>
+    <w:p>
+      <w:pPr>
+        <w:pStyle w:val="ListParagraph"/>
+        <w:numPr>
+          <w:ilvl w:val="1"/>
+          <w:numId w:val="11"/>
+        </w:numPr>
+      </w:pPr>
+      <w:r>
+        <w:t xml:space="preserve">What this means is you should edit the code, files, and vstemplate xml manually (for now) under </w:t>
+      </w:r>
+      <w:r>
+        <w:rPr>
+          <w:i/>
+        </w:rPr>
+        <w:t>D:\SourceCode\GitHub\relativity-templates\Exports\Kepler</w:t>
+      </w:r>
+      <w:r>
+        <w:t xml:space="preserve"> before </w:t>
+      </w:r>
+      <w:r>
+        <w:t>pushing it to the AllRelativityTemplates solution.</w:t>
+      </w:r>
+    </w:p>
+    <w:p>
+      <w:pPr>
+        <w:pStyle w:val="ListParagraph"/>
+        <w:numPr>
+          <w:ilvl w:val="1"/>
+          <w:numId w:val="11"/>
+        </w:numPr>
+      </w:pPr>
+      <w:r>
+        <w:t xml:space="preserve">In terms of the Wizards, this was a bit annoying to transfer over, but it mostly involved transferring over the Windows Forms over to the AllRelativityTemplates project </w:t>
+      </w:r>
+      <w:r>
+        <w:lastRenderedPageBreak/>
+        <w:t xml:space="preserve">manually, some namespace renames, and making sure we took out the digital signature of the dll since none of the other </w:t>
+      </w:r>
+      <w:r>
+        <w:t>older ones did.</w:t>
+      </w:r>
+    </w:p>
+    <w:p>
+      <w:pPr>
+        <w:pStyle w:val="ListParagraph"/>
+        <w:numPr>
+          <w:ilvl w:val="2"/>
+          <w:numId w:val="11"/>
+        </w:numPr>
+      </w:pPr>
+      <w:r>
+        <w:t>Transferring over a Windows Form can be tricky, if you copy and paste the 3 files over, you’ll need to manually edit the csproj file outside of the Visual Studio</w:t>
+      </w:r>
+      <w:r>
+        <w:t xml:space="preserve"> (look at how other Windows Forms are structured in there and mimic the data placement)</w:t>
+      </w:r>
+      <w:r>
+        <w:t>, or, create a similarly named form</w:t>
+      </w:r>
+      <w:r>
+        <w:t xml:space="preserve"> in Visual Studio</w:t>
+      </w:r>
+      <w:r>
+        <w:t xml:space="preserve"> and override it with the other code outside of Visual Studio</w:t>
+      </w:r>
+      <w:r>
+        <w:t>.</w:t>
+      </w:r>
+    </w:p>
+    <w:p>
+      <w:pPr>
+        <w:pStyle w:val="ListParagraph"/>
+        <w:numPr>
+          <w:ilvl w:val="2"/>
+          <w:numId w:val="11"/>
+        </w:numPr>
+      </w:pPr>
+      <w:r>
+        <w:t xml:space="preserve">One catch that got me was I had to change the Namespace in the copied over Wizards, and utilize that new namespace properly in the vstemplate WizardExtension references to the wizard dll.  </w:t>
+      </w:r>
+      <w:bookmarkStart w:id="8" w:name="_GoBack"/>
+      <w:bookmarkEnd w:id="8"/>
+    </w:p>
+    <w:p>
+      <w:pPr>
+        <w:pStyle w:val="ListParagraph"/>
+        <w:numPr>
+          <w:ilvl w:val="2"/>
+          <w:numId w:val="11"/>
+        </w:numPr>
+      </w:pPr>
+      <w:r>
+        <w:t xml:space="preserve">This is something to consider adding back in the future, and the key is already in the Kepler project that was committed, and we just need to update the project </w:t>
+      </w:r>
+      <w:r>
+        <w:t xml:space="preserve">settings </w:t>
+      </w:r>
+      <w:r>
+        <w:t>to utilize a key on build (very easy stuff in Visual Studio, just grab the snk</w:t>
+      </w:r>
+      <w:r>
+        <w:t xml:space="preserve"> that already exists in the Wizard project in AllRelativityTemplates</w:t>
+      </w:r>
+      <w:r>
+        <w:t>)</w:t>
+      </w:r>
+    </w:p>
+    <w:p>
+      <w:pPr>
+        <w:pStyle w:val="ListParagraph"/>
+        <w:numPr>
+          <w:ilvl w:val="3"/>
+          <w:numId w:val="11"/>
+        </w:numPr>
+      </w:pPr>
+      <w:r>
+        <w:rPr>
+          <w:noProof/>
+        </w:rPr>
+        <w:drawing>
+          <wp:inline distT="0" distB="0" distL="0" distR="0" wp14:anchorId="43C88662" wp14:editId="6C4F7949">
+            <wp:extent cx="3936670" cy="1184366"/>
+            <wp:effectExtent l="0" t="0" r="6985" b="0"/>
+            <wp:docPr id="3" name="Picture 3"/>
+            <wp:cNvGraphicFramePr>
+              <a:graphicFrameLocks xmlns:a="http://schemas.openxmlformats.org/drawingml/2006/main" noChangeAspect="1"/>
+            </wp:cNvGraphicFramePr>
+            <a:graphic xmlns:a="http://schemas.openxmlformats.org/drawingml/2006/main">
+              <a:graphicData uri="http://schemas.openxmlformats.org/drawingml/2006/picture">
+                <pic:pic xmlns:pic="http://schemas.openxmlformats.org/drawingml/2006/picture">
+                  <pic:nvPicPr>
+                    <pic:cNvPr id="1" name=""/>
+                    <pic:cNvPicPr/>
+                  </pic:nvPicPr>
+                  <pic:blipFill>
+                    <a:blip r:embed="rId36"/>
+                    <a:stretch>
+                      <a:fillRect/>
+                    </a:stretch>
+                  </pic:blipFill>
+                  <pic:spPr>
+                    <a:xfrm>
+                      <a:off x="0" y="0"/>
+                      <a:ext cx="3973724" cy="1195514"/>
+                    </a:xfrm>
+                    <a:prstGeom prst="rect">
+                      <a:avLst/>
+                    </a:prstGeom>
+                  </pic:spPr>
+                </pic:pic>
+              </a:graphicData>
+            </a:graphic>
+          </wp:inline>
+        </w:drawing>
+      </w:r>
+    </w:p>
+    <w:p>
+      <w:pPr>
+        <w:ind w:left="1080"/>
+      </w:pPr>
+      <w:r>
+        <w:t xml:space="preserve"> </w:t>
       </w:r>
     </w:p>
     <w:sectPr>
@@ -5823,7 +5971,7 @@
         <w:rFonts w:ascii="Courier New" w:hAnsi="Courier New" w:cs="Courier New" w:hint="default"/>
       </w:rPr>
     </w:lvl>
-    <w:lvl w:ilvl="2" w:tplc="04090005" w:tentative="1">
+    <w:lvl w:ilvl="2" w:tplc="04090005">
       <w:start w:val="1"/>
       <w:numFmt w:val="bullet"/>
       <w:lvlText w:val=""/>
@@ -5835,7 +5983,7 @@
         <w:rFonts w:ascii="Wingdings" w:hAnsi="Wingdings" w:hint="default"/>
       </w:rPr>
     </w:lvl>
-    <w:lvl w:ilvl="3" w:tplc="04090001" w:tentative="1">
+    <w:lvl w:ilvl="3" w:tplc="04090001">
       <w:start w:val="1"/>
       <w:numFmt w:val="bullet"/>
       <w:lvlText w:val=""/>
@@ -7807,7 +7955,7 @@
 </file>
 
 <file path=customXml/itemProps1.xml><?xml version="1.0" encoding="utf-8"?>
-<ds:datastoreItem xmlns:ds="http://schemas.openxmlformats.org/officeDocument/2006/customXml" ds:itemID="{E397E4EB-9BD3-42D7-8907-E894ED626AA4}">
+<ds:datastoreItem xmlns:ds="http://schemas.openxmlformats.org/officeDocument/2006/customXml" ds:itemID="{1DBAFB8F-BC3F-49D5-922B-CEACFE80D18A}">
   <ds:schemaRefs>
     <ds:schemaRef ds:uri="http://schemas.openxmlformats.org/officeDocument/2006/bibliography"/>
   </ds:schemaRefs>

</xml_diff>